<commit_message>
inflation and some operand on volatility added
</commit_message>
<xml_diff>
--- a/parchami.docx
+++ b/parchami.docx
@@ -1,6 +1,6 @@
 
 <file path=word/document.xml><?xml version="1.0" encoding="utf-8"?>
-<w:document xmlns:wpc="http://schemas.microsoft.com/office/word/2010/wordprocessingCanvas" xmlns:mc="http://schemas.openxmlformats.org/markup-compatibility/2006" xmlns:o="urn:schemas-microsoft-com:office:office" xmlns:r="http://schemas.openxmlformats.org/officeDocument/2006/relationships" xmlns:m="http://schemas.openxmlformats.org/officeDocument/2006/math" xmlns:v="urn:schemas-microsoft-com:vml" xmlns:wp14="http://schemas.microsoft.com/office/word/2010/wordprocessingDrawing" xmlns:wp="http://schemas.openxmlformats.org/drawingml/2006/wordprocessingDrawing" xmlns:w10="urn:schemas-microsoft-com:office:word" xmlns:w="http://schemas.openxmlformats.org/wordprocessingml/2006/main" xmlns:w14="http://schemas.microsoft.com/office/word/2010/wordml" xmlns:wpg="http://schemas.microsoft.com/office/word/2010/wordprocessingGroup" xmlns:wpi="http://schemas.microsoft.com/office/word/2010/wordprocessingInk" xmlns:wne="http://schemas.microsoft.com/office/word/2006/wordml" xmlns:wps="http://schemas.microsoft.com/office/word/2010/wordprocessingShape" mc:Ignorable="w14 wp14">
+<w:document xmlns:wpc="http://schemas.microsoft.com/office/word/2010/wordprocessingCanvas" xmlns:cx="http://schemas.microsoft.com/office/drawing/2014/chartex" xmlns:mc="http://schemas.openxmlformats.org/markup-compatibility/2006" xmlns:o="urn:schemas-microsoft-com:office:office" xmlns:r="http://schemas.openxmlformats.org/officeDocument/2006/relationships" xmlns:m="http://schemas.openxmlformats.org/officeDocument/2006/math" xmlns:v="urn:schemas-microsoft-com:vml" xmlns:wp14="http://schemas.microsoft.com/office/word/2010/wordprocessingDrawing" xmlns:wp="http://schemas.openxmlformats.org/drawingml/2006/wordprocessingDrawing" xmlns:w10="urn:schemas-microsoft-com:office:word" xmlns:w="http://schemas.openxmlformats.org/wordprocessingml/2006/main" xmlns:w14="http://schemas.microsoft.com/office/word/2010/wordml" xmlns:w15="http://schemas.microsoft.com/office/word/2012/wordml" xmlns:w16se="http://schemas.microsoft.com/office/word/2015/wordml/symex" xmlns:wpg="http://schemas.microsoft.com/office/word/2010/wordprocessingGroup" xmlns:wpi="http://schemas.microsoft.com/office/word/2010/wordprocessingInk" xmlns:wne="http://schemas.microsoft.com/office/word/2006/wordml" xmlns:wps="http://schemas.microsoft.com/office/word/2010/wordprocessingShape" mc:Ignorable="w14 w15 w16se wp14">
   <w:body>
     <w:p>
       <w:pPr>
@@ -26,7 +26,6 @@
           <w:szCs w:val="24"/>
         </w:rPr>
       </w:pPr>
-      <w:proofErr w:type="gramStart"/>
       <w:r>
         <w:rPr>
           <w:rFonts w:ascii="Times New Roman" w:eastAsia="Calibri" w:hAnsi="Times New Roman" w:cs="Times New Roman"/>
@@ -41,7 +40,6 @@
         </w:rPr>
         <w:t>:</w:t>
       </w:r>
-      <w:proofErr w:type="gramEnd"/>
       <w:r>
         <w:rPr>
           <w:rFonts w:ascii="Times New Roman" w:eastAsia="Calibri" w:hAnsi="Times New Roman" w:cs="Times New Roman"/>
@@ -748,7 +746,6 @@
           <w:lang w:bidi="fa-IR"/>
         </w:rPr>
       </w:pPr>
-      <w:proofErr w:type="gramStart"/>
       <w:r>
         <w:rPr>
           <w:rFonts w:ascii="Times New Roman" w:eastAsia="Times New Roman" w:hAnsi="Times New Roman" w:cs="Times New Roman"/>
@@ -756,17 +753,7 @@
           <w:szCs w:val="24"/>
           <w:lang w:bidi="fa-IR"/>
         </w:rPr>
-        <w:t>of</w:t>
-      </w:r>
-      <w:proofErr w:type="gramEnd"/>
-      <w:r>
-        <w:rPr>
-          <w:rFonts w:ascii="Times New Roman" w:eastAsia="Times New Roman" w:hAnsi="Times New Roman" w:cs="Times New Roman"/>
-          <w:sz w:val="24"/>
-          <w:szCs w:val="24"/>
-          <w:lang w:bidi="fa-IR"/>
-        </w:rPr>
-        <w:t xml:space="preserve"> each possible path </w:t>
+        <w:t xml:space="preserve">of each possible path </w:t>
       </w:r>
       <w:r>
         <w:rPr>
@@ -2018,6 +2005,8 @@
           </m:nary>
         </m:oMath>
       </m:oMathPara>
+      <w:bookmarkStart w:id="0" w:name="_GoBack"/>
+      <w:bookmarkEnd w:id="0"/>
     </w:p>
     <w:p>
       <w:pPr>
@@ -2386,6 +2375,48 @@
                 </m:acc>
               </m:e>
             </m:d>
+            <m:r>
+              <w:rPr>
+                <w:rFonts w:ascii="Cambria Math" w:eastAsia="Times New Roman" w:hAnsi="Cambria Math" w:cs="Zar"/>
+                <w:sz w:val="28"/>
+                <w:szCs w:val="28"/>
+                <w:highlight w:val="yellow"/>
+                <w:lang w:bidi="fa-IR"/>
+              </w:rPr>
+              <m:t>+</m:t>
+            </m:r>
+            <m:r>
+              <w:rPr>
+                <w:rFonts w:ascii="Cambria Math" w:eastAsia="Times New Roman" w:hAnsi="Cambria Math" w:cs="Zar"/>
+                <w:sz w:val="28"/>
+                <w:szCs w:val="28"/>
+                <w:highlight w:val="yellow"/>
+                <w:lang w:bidi="fa-IR"/>
+              </w:rPr>
+              <m:t>y*</m:t>
+            </m:r>
+            <m:r>
+              <w:rPr>
+                <w:rFonts w:ascii="Cambria Math" w:eastAsia="Times New Roman" w:hAnsi="Cambria Math" w:cs="Zar"/>
+                <w:sz w:val="28"/>
+                <w:szCs w:val="28"/>
+                <w:highlight w:val="yellow"/>
+                <w:lang w:bidi="fa-IR"/>
+              </w:rPr>
+              <m:t>Ln(1+</m:t>
+            </m:r>
+            <m:r>
+              <m:rPr>
+                <m:sty m:val="p"/>
+              </m:rPr>
+              <w:rPr>
+                <w:rFonts w:ascii="Cambria Math" w:eastAsia="Times New Roman" w:hAnsi="Cambria Math" w:cs="Zar"/>
+                <w:sz w:val="28"/>
+                <w:szCs w:val="28"/>
+                <w:lang w:bidi="fa-IR"/>
+              </w:rPr>
+              <m:t>inf)</m:t>
+            </m:r>
           </m:num>
           <m:den>
             <m:r>
@@ -7938,34 +7969,17 @@
         </w:rPr>
         <w:t xml:space="preserve">Source: The research findings and website: </w:t>
       </w:r>
-      <w:bookmarkStart w:id="0" w:name="_GoBack"/>
-      <w:r>
-        <w:fldChar w:fldCharType="begin"/>
-      </w:r>
-      <w:r>
-        <w:instrText xml:space="preserve"> HYPERLINK "http://fx.sauder.ubc.ca/data.html" </w:instrText>
-      </w:r>
-      <w:r>
-        <w:fldChar w:fldCharType="separate"/>
-      </w:r>
-      <w:r>
-        <w:rPr>
-          <w:rStyle w:val="Hyperlink"/>
-          <w:rFonts w:asciiTheme="majorBidi" w:hAnsiTheme="majorBidi" w:cstheme="majorBidi"/>
-          <w:sz w:val="18"/>
-          <w:szCs w:val="18"/>
-        </w:rPr>
-        <w:t>http://fx.sauder.ubc.ca/data.html</w:t>
-      </w:r>
-      <w:r>
-        <w:rPr>
-          <w:rStyle w:val="Hyperlink"/>
-          <w:rFonts w:asciiTheme="majorBidi" w:hAnsiTheme="majorBidi" w:cstheme="majorBidi"/>
-          <w:sz w:val="18"/>
-          <w:szCs w:val="18"/>
-        </w:rPr>
-        <w:fldChar w:fldCharType="end"/>
-      </w:r>
+      <w:hyperlink r:id="rId8" w:history="1">
+        <w:r>
+          <w:rPr>
+            <w:rStyle w:val="Hyperlink"/>
+            <w:rFonts w:asciiTheme="majorBidi" w:hAnsiTheme="majorBidi" w:cstheme="majorBidi"/>
+            <w:sz w:val="18"/>
+            <w:szCs w:val="18"/>
+          </w:rPr>
+          <w:t>http://fx.sauder.ubc.ca/data.html</w:t>
+        </w:r>
+      </w:hyperlink>
       <w:r>
         <w:rPr>
           <w:rFonts w:ascii="Times New Roman" w:eastAsia="Times New Roman" w:hAnsi="Times New Roman" w:cs="Times New Roman"/>
@@ -7975,7 +7989,6 @@
         </w:rPr>
         <w:t xml:space="preserve"> </w:t>
       </w:r>
-      <w:bookmarkEnd w:id="0"/>
     </w:p>
     <w:p>
       <w:pPr>
@@ -8090,7 +8103,7 @@
           </mc:Choice>
           <mc:Fallback>
             <w:pict>
-              <v:rect id="Rectangle 8" o:spid="_x0000_s1026" style="position:absolute;left:0;text-align:left;margin-left:106.1pt;margin-top:1.75pt;width:51.4pt;height:18.75pt;z-index:251659264;visibility:visible;mso-wrap-style:square;mso-width-percent:0;mso-height-percent:0;mso-wrap-distance-left:9pt;mso-wrap-distance-top:0;mso-wrap-distance-right:9pt;mso-wrap-distance-bottom:0;mso-position-horizontal:absolute;mso-position-horizontal-relative:text;mso-position-vertical:absolute;mso-position-vertical-relative:text;mso-width-percent:0;mso-height-percent:0;mso-width-relative:margin;mso-height-relative:margin;v-text-anchor:middle" o:gfxdata="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" fillcolor="white [3201]" strokecolor="white [3212]" strokeweight="2pt">
+              <v:rect w14:anchorId="559BA288" id="Rectangle 8" o:spid="_x0000_s1026" style="position:absolute;left:0;text-align:left;margin-left:106.1pt;margin-top:1.75pt;width:51.4pt;height:18.75pt;z-index:251659264;visibility:visible;mso-wrap-style:square;mso-width-percent:0;mso-height-percent:0;mso-wrap-distance-left:9pt;mso-wrap-distance-top:0;mso-wrap-distance-right:9pt;mso-wrap-distance-bottom:0;mso-position-horizontal:absolute;mso-position-horizontal-relative:text;mso-position-vertical:absolute;mso-position-vertical-relative:text;mso-width-percent:0;mso-height-percent:0;mso-width-relative:margin;mso-height-relative:margin;v-text-anchor:middle" o:gfxdata="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" fillcolor="white [3201]" strokecolor="white [3212]" strokeweight="2pt">
                 <v:textbox>
                   <w:txbxContent>
                     <w:p>
@@ -8280,6 +8293,7 @@
           <w:rFonts w:ascii="Times New Roman" w:eastAsia="Times New Roman" w:hAnsi="Times New Roman" w:cs="Times New Roman"/>
           <w:noProof/>
         </w:rPr>
+        <w:lastRenderedPageBreak/>
         <mc:AlternateContent>
           <mc:Choice Requires="wps">
             <w:drawing>
@@ -8368,7 +8382,7 @@
           </mc:Choice>
           <mc:Fallback>
             <w:pict>
-              <v:rect id="Rectangle 5" o:spid="_x0000_s1027" style="position:absolute;left:0;text-align:left;margin-left:85.25pt;margin-top:2.2pt;width:51.4pt;height:18.75pt;z-index:251667456;visibility:visible;mso-wrap-style:square;mso-width-percent:0;mso-height-percent:0;mso-wrap-distance-left:9pt;mso-wrap-distance-top:0;mso-wrap-distance-right:9pt;mso-wrap-distance-bottom:0;mso-position-horizontal:absolute;mso-position-horizontal-relative:text;mso-position-vertical:absolute;mso-position-vertical-relative:text;mso-width-percent:0;mso-height-percent:0;mso-width-relative:margin;mso-height-relative:margin;v-text-anchor:middle" o:gfxdata="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" fillcolor="window" strokecolor="window" strokeweight="2pt">
+              <v:rect w14:anchorId="616BB26A" id="Rectangle 5" o:spid="_x0000_s1027" style="position:absolute;left:0;text-align:left;margin-left:85.25pt;margin-top:2.2pt;width:51.4pt;height:18.75pt;z-index:251667456;visibility:visible;mso-wrap-style:square;mso-width-percent:0;mso-height-percent:0;mso-wrap-distance-left:9pt;mso-wrap-distance-top:0;mso-wrap-distance-right:9pt;mso-wrap-distance-bottom:0;mso-position-horizontal:absolute;mso-position-horizontal-relative:text;mso-position-vertical:absolute;mso-position-vertical-relative:text;mso-width-percent:0;mso-height-percent:0;mso-width-relative:margin;mso-height-relative:margin;v-text-anchor:middle" o:gfxdata="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" fillcolor="window" strokecolor="window" strokeweight="2pt">
                 <v:textbox>
                   <w:txbxContent>
                     <w:p>
@@ -8453,7 +8467,6 @@
                               <w:pStyle w:val="NormalWeb"/>
                               <w:spacing w:before="0" w:beforeAutospacing="0" w:after="0" w:afterAutospacing="0"/>
                             </w:pPr>
-                            <w:proofErr w:type="gramStart"/>
                             <w:r>
                               <w:rPr>
                                 <w:rFonts w:eastAsia="+mn-ea"/>
@@ -8463,7 +8476,6 @@
                               </w:rPr>
                               <w:t>t</w:t>
                             </w:r>
-                            <w:proofErr w:type="gramEnd"/>
                           </w:p>
                         </w:txbxContent>
                       </wps:txbx>
@@ -8481,7 +8493,7 @@
           </mc:Choice>
           <mc:Fallback>
             <w:pict>
-              <v:rect id="Rectangle 1" o:spid="_x0000_s1028" style="position:absolute;left:0;text-align:left;margin-left:338.95pt;margin-top:135.05pt;width:20.55pt;height:18.85pt;z-index:251669504;visibility:visible;mso-wrap-style:square;mso-wrap-distance-left:9pt;mso-wrap-distance-top:0;mso-wrap-distance-right:9pt;mso-wrap-distance-bottom:0;mso-position-horizontal:absolute;mso-position-horizontal-relative:text;mso-position-vertical:absolute;mso-position-vertical-relative:text;v-text-anchor:middle" o:gfxdata="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" fillcolor="window" strokecolor="window" strokeweight="2pt">
+              <v:rect w14:anchorId="2DAB129A" id="Rectangle 1" o:spid="_x0000_s1028" style="position:absolute;left:0;text-align:left;margin-left:338.95pt;margin-top:135.05pt;width:20.55pt;height:18.85pt;z-index:251669504;visibility:visible;mso-wrap-style:square;mso-wrap-distance-left:9pt;mso-wrap-distance-top:0;mso-wrap-distance-right:9pt;mso-wrap-distance-bottom:0;mso-position-horizontal:absolute;mso-position-horizontal-relative:text;mso-position-vertical:absolute;mso-position-vertical-relative:text;v-text-anchor:middle" o:gfxdata="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" fillcolor="window" strokecolor="window" strokeweight="2pt">
                 <v:textbox>
                   <w:txbxContent>
                     <w:p>
@@ -8489,7 +8501,6 @@
                         <w:pStyle w:val="NormalWeb"/>
                         <w:spacing w:before="0" w:beforeAutospacing="0" w:after="0" w:afterAutospacing="0"/>
                       </w:pPr>
-                      <w:proofErr w:type="gramStart"/>
                       <w:r>
                         <w:rPr>
                           <w:rFonts w:eastAsia="+mn-ea"/>
@@ -8499,7 +8510,6 @@
                         </w:rPr>
                         <w:t>t</w:t>
                       </w:r>
-                      <w:proofErr w:type="gramEnd"/>
                     </w:p>
                   </w:txbxContent>
                 </v:textbox>
@@ -11955,6 +11965,7 @@
                 <w:sz w:val="18"/>
                 <w:szCs w:val="18"/>
               </w:rPr>
+              <w:lastRenderedPageBreak/>
               <w:t>50</w:t>
             </w:r>
           </w:p>
@@ -15246,7 +15257,7 @@
           </mc:Choice>
           <mc:Fallback>
             <w:pict>
-              <v:rect id="Rectangle 7" o:spid="_x0000_s1029" style="position:absolute;left:0;text-align:left;margin-left:95.05pt;margin-top:1.8pt;width:51.4pt;height:18.75pt;z-index:251671552;visibility:visible;mso-wrap-style:square;mso-width-percent:0;mso-height-percent:0;mso-wrap-distance-left:9pt;mso-wrap-distance-top:0;mso-wrap-distance-right:9pt;mso-wrap-distance-bottom:0;mso-position-horizontal:absolute;mso-position-horizontal-relative:text;mso-position-vertical:absolute;mso-position-vertical-relative:text;mso-width-percent:0;mso-height-percent:0;mso-width-relative:margin;mso-height-relative:margin;v-text-anchor:middle" o:gfxdata="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" fillcolor="window" strokecolor="window" strokeweight="2pt">
+              <v:rect w14:anchorId="489980BD" id="Rectangle 7" o:spid="_x0000_s1029" style="position:absolute;left:0;text-align:left;margin-left:95.05pt;margin-top:1.8pt;width:51.4pt;height:18.75pt;z-index:251671552;visibility:visible;mso-wrap-style:square;mso-width-percent:0;mso-height-percent:0;mso-wrap-distance-left:9pt;mso-wrap-distance-top:0;mso-wrap-distance-right:9pt;mso-wrap-distance-bottom:0;mso-position-horizontal:absolute;mso-position-horizontal-relative:text;mso-position-vertical:absolute;mso-position-vertical-relative:text;mso-width-percent:0;mso-height-percent:0;mso-width-relative:margin;mso-height-relative:margin;v-text-anchor:middle" o:gfxdata="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" fillcolor="window" strokecolor="window" strokeweight="2pt">
                 <v:textbox>
                   <w:txbxContent>
                     <w:p>
@@ -15323,7 +15334,6 @@
                               <w:pStyle w:val="NormalWeb"/>
                               <w:spacing w:before="0" w:beforeAutospacing="0" w:after="0" w:afterAutospacing="0"/>
                             </w:pPr>
-                            <w:proofErr w:type="gramStart"/>
                             <w:r>
                               <w:rPr>
                                 <w:rFonts w:eastAsia="+mn-ea"/>
@@ -15333,7 +15343,6 @@
                               </w:rPr>
                               <w:t>t</w:t>
                             </w:r>
-                            <w:proofErr w:type="gramEnd"/>
                           </w:p>
                         </w:txbxContent>
                       </wps:txbx>
@@ -15351,7 +15360,7 @@
           </mc:Choice>
           <mc:Fallback>
             <w:pict>
-              <v:rect id="_x0000_s1030" style="position:absolute;left:0;text-align:left;margin-left:338.85pt;margin-top:140.4pt;width:20.55pt;height:18.85pt;z-index:251673600;visibility:visible;mso-wrap-style:square;mso-wrap-distance-left:9pt;mso-wrap-distance-top:0;mso-wrap-distance-right:9pt;mso-wrap-distance-bottom:0;mso-position-horizontal:absolute;mso-position-horizontal-relative:text;mso-position-vertical:absolute;mso-position-vertical-relative:text;v-text-anchor:middle" o:gfxdata="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" fillcolor="window" strokecolor="window" strokeweight="2pt">
+              <v:rect w14:anchorId="381ED1E8" id="_x0000_s1030" style="position:absolute;left:0;text-align:left;margin-left:338.85pt;margin-top:140.4pt;width:20.55pt;height:18.85pt;z-index:251673600;visibility:visible;mso-wrap-style:square;mso-wrap-distance-left:9pt;mso-wrap-distance-top:0;mso-wrap-distance-right:9pt;mso-wrap-distance-bottom:0;mso-position-horizontal:absolute;mso-position-horizontal-relative:text;mso-position-vertical:absolute;mso-position-vertical-relative:text;v-text-anchor:middle" o:gfxdata="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" fillcolor="window" strokecolor="window" strokeweight="2pt">
                 <v:textbox>
                   <w:txbxContent>
                     <w:p>
@@ -15359,7 +15368,6 @@
                         <w:pStyle w:val="NormalWeb"/>
                         <w:spacing w:before="0" w:beforeAutospacing="0" w:after="0" w:afterAutospacing="0"/>
                       </w:pPr>
-                      <w:proofErr w:type="gramStart"/>
                       <w:r>
                         <w:rPr>
                           <w:rFonts w:eastAsia="+mn-ea"/>
@@ -15369,7 +15377,6 @@
                         </w:rPr>
                         <w:t>t</w:t>
                       </w:r>
-                      <w:proofErr w:type="gramEnd"/>
                     </w:p>
                   </w:txbxContent>
                 </v:textbox>
@@ -15515,6 +15522,7 @@
         <w:rPr>
           <w:noProof/>
         </w:rPr>
+        <w:lastRenderedPageBreak/>
         <mc:AlternateContent>
           <mc:Choice Requires="wps">
             <w:drawing>
@@ -15561,7 +15569,6 @@
                               <w:pStyle w:val="NormalWeb"/>
                               <w:spacing w:before="0" w:beforeAutospacing="0" w:after="0" w:afterAutospacing="0"/>
                             </w:pPr>
-                            <w:proofErr w:type="gramStart"/>
                             <w:r>
                               <w:rPr>
                                 <w:rFonts w:eastAsia="+mn-ea"/>
@@ -15571,7 +15578,6 @@
                               </w:rPr>
                               <w:t>t</w:t>
                             </w:r>
-                            <w:proofErr w:type="gramEnd"/>
                           </w:p>
                         </w:txbxContent>
                       </wps:txbx>
@@ -15589,7 +15595,7 @@
           </mc:Choice>
           <mc:Fallback>
             <w:pict>
-              <v:rect id="_x0000_s1031" style="position:absolute;left:0;text-align:left;margin-left:338.65pt;margin-top:150.6pt;width:20.55pt;height:18.85pt;z-index:251675648;visibility:visible;mso-wrap-style:square;mso-wrap-distance-left:9pt;mso-wrap-distance-top:0;mso-wrap-distance-right:9pt;mso-wrap-distance-bottom:0;mso-position-horizontal:absolute;mso-position-horizontal-relative:text;mso-position-vertical:absolute;mso-position-vertical-relative:text;v-text-anchor:middle" o:gfxdata="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" fillcolor="window" strokecolor="window" strokeweight="2pt">
+              <v:rect w14:anchorId="10604CB9" id="_x0000_s1031" style="position:absolute;left:0;text-align:left;margin-left:338.65pt;margin-top:150.6pt;width:20.55pt;height:18.85pt;z-index:251675648;visibility:visible;mso-wrap-style:square;mso-wrap-distance-left:9pt;mso-wrap-distance-top:0;mso-wrap-distance-right:9pt;mso-wrap-distance-bottom:0;mso-position-horizontal:absolute;mso-position-horizontal-relative:text;mso-position-vertical:absolute;mso-position-vertical-relative:text;v-text-anchor:middle" o:gfxdata="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" fillcolor="window" strokecolor="window" strokeweight="2pt">
                 <v:textbox>
                   <w:txbxContent>
                     <w:p>
@@ -15597,7 +15603,6 @@
                         <w:pStyle w:val="NormalWeb"/>
                         <w:spacing w:before="0" w:beforeAutospacing="0" w:after="0" w:afterAutospacing="0"/>
                       </w:pPr>
-                      <w:proofErr w:type="gramStart"/>
                       <w:r>
                         <w:rPr>
                           <w:rFonts w:eastAsia="+mn-ea"/>
@@ -15607,7 +15612,6 @@
                         </w:rPr>
                         <w:t>t</w:t>
                       </w:r>
-                      <w:proofErr w:type="gramEnd"/>
                     </w:p>
                   </w:txbxContent>
                 </v:textbox>
@@ -15709,7 +15713,7 @@
           </mc:Choice>
           <mc:Fallback>
             <w:pict>
-              <v:rect id="Rectangle 14" o:spid="_x0000_s1032" style="position:absolute;left:0;text-align:left;margin-left:96.1pt;margin-top:1.5pt;width:51.4pt;height:18.75pt;z-index:251677696;visibility:visible;mso-wrap-style:square;mso-width-percent:0;mso-height-percent:0;mso-wrap-distance-left:9pt;mso-wrap-distance-top:0;mso-wrap-distance-right:9pt;mso-wrap-distance-bottom:0;mso-position-horizontal:absolute;mso-position-horizontal-relative:text;mso-position-vertical:absolute;mso-position-vertical-relative:text;mso-width-percent:0;mso-height-percent:0;mso-width-relative:margin;mso-height-relative:margin;v-text-anchor:middle" o:gfxdata="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" fillcolor="window" strokecolor="window" strokeweight="2pt">
+              <v:rect w14:anchorId="652E027D" id="Rectangle 14" o:spid="_x0000_s1032" style="position:absolute;left:0;text-align:left;margin-left:96.1pt;margin-top:1.5pt;width:51.4pt;height:18.75pt;z-index:251677696;visibility:visible;mso-wrap-style:square;mso-width-percent:0;mso-height-percent:0;mso-wrap-distance-left:9pt;mso-wrap-distance-top:0;mso-wrap-distance-right:9pt;mso-wrap-distance-bottom:0;mso-position-horizontal:absolute;mso-position-horizontal-relative:text;mso-position-vertical:absolute;mso-position-vertical-relative:text;mso-width-percent:0;mso-height-percent:0;mso-width-relative:margin;mso-height-relative:margin;v-text-anchor:middle" o:gfxdata="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" fillcolor="window" strokecolor="window" strokeweight="2pt">
                 <v:textbox>
                   <w:txbxContent>
                     <w:p>
@@ -15945,7 +15949,7 @@
 </file>
 
 <file path=word/endnotes.xml><?xml version="1.0" encoding="utf-8"?>
-<w:endnotes xmlns:wpc="http://schemas.microsoft.com/office/word/2010/wordprocessingCanvas" xmlns:mc="http://schemas.openxmlformats.org/markup-compatibility/2006" xmlns:o="urn:schemas-microsoft-com:office:office" xmlns:r="http://schemas.openxmlformats.org/officeDocument/2006/relationships" xmlns:m="http://schemas.openxmlformats.org/officeDocument/2006/math" xmlns:v="urn:schemas-microsoft-com:vml" xmlns:wp14="http://schemas.microsoft.com/office/word/2010/wordprocessingDrawing" xmlns:wp="http://schemas.openxmlformats.org/drawingml/2006/wordprocessingDrawing" xmlns:w10="urn:schemas-microsoft-com:office:word" xmlns:w="http://schemas.openxmlformats.org/wordprocessingml/2006/main" xmlns:w14="http://schemas.microsoft.com/office/word/2010/wordml" xmlns:wpg="http://schemas.microsoft.com/office/word/2010/wordprocessingGroup" xmlns:wpi="http://schemas.microsoft.com/office/word/2010/wordprocessingInk" xmlns:wne="http://schemas.microsoft.com/office/word/2006/wordml" xmlns:wps="http://schemas.microsoft.com/office/word/2010/wordprocessingShape" mc:Ignorable="w14 wp14">
+<w:endnotes xmlns:wpc="http://schemas.microsoft.com/office/word/2010/wordprocessingCanvas" xmlns:cx="http://schemas.microsoft.com/office/drawing/2014/chartex" xmlns:mc="http://schemas.openxmlformats.org/markup-compatibility/2006" xmlns:o="urn:schemas-microsoft-com:office:office" xmlns:r="http://schemas.openxmlformats.org/officeDocument/2006/relationships" xmlns:m="http://schemas.openxmlformats.org/officeDocument/2006/math" xmlns:v="urn:schemas-microsoft-com:vml" xmlns:wp14="http://schemas.microsoft.com/office/word/2010/wordprocessingDrawing" xmlns:wp="http://schemas.openxmlformats.org/drawingml/2006/wordprocessingDrawing" xmlns:w10="urn:schemas-microsoft-com:office:word" xmlns:w="http://schemas.openxmlformats.org/wordprocessingml/2006/main" xmlns:w14="http://schemas.microsoft.com/office/word/2010/wordml" xmlns:w15="http://schemas.microsoft.com/office/word/2012/wordml" xmlns:w16se="http://schemas.microsoft.com/office/word/2015/wordml/symex" xmlns:wpg="http://schemas.microsoft.com/office/word/2010/wordprocessingGroup" xmlns:wpi="http://schemas.microsoft.com/office/word/2010/wordprocessingInk" xmlns:wne="http://schemas.microsoft.com/office/word/2006/wordml" xmlns:wps="http://schemas.microsoft.com/office/word/2010/wordprocessingShape" mc:Ignorable="w14 w15 w16se wp14">
   <w:endnote w:type="separator" w:id="-1">
     <w:p>
       <w:pPr>
@@ -15970,7 +15974,7 @@
 </file>
 
 <file path=word/footer1.xml><?xml version="1.0" encoding="utf-8"?>
-<w:ftr xmlns:wpc="http://schemas.microsoft.com/office/word/2010/wordprocessingCanvas" xmlns:mc="http://schemas.openxmlformats.org/markup-compatibility/2006" xmlns:o="urn:schemas-microsoft-com:office:office" xmlns:r="http://schemas.openxmlformats.org/officeDocument/2006/relationships" xmlns:m="http://schemas.openxmlformats.org/officeDocument/2006/math" xmlns:v="urn:schemas-microsoft-com:vml" xmlns:wp14="http://schemas.microsoft.com/office/word/2010/wordprocessingDrawing" xmlns:wp="http://schemas.openxmlformats.org/drawingml/2006/wordprocessingDrawing" xmlns:w10="urn:schemas-microsoft-com:office:word" xmlns:w="http://schemas.openxmlformats.org/wordprocessingml/2006/main" xmlns:w14="http://schemas.microsoft.com/office/word/2010/wordml" xmlns:wpg="http://schemas.microsoft.com/office/word/2010/wordprocessingGroup" xmlns:wpi="http://schemas.microsoft.com/office/word/2010/wordprocessingInk" xmlns:wne="http://schemas.microsoft.com/office/word/2006/wordml" xmlns:wps="http://schemas.microsoft.com/office/word/2010/wordprocessingShape" mc:Ignorable="w14 wp14">
+<w:ftr xmlns:wpc="http://schemas.microsoft.com/office/word/2010/wordprocessingCanvas" xmlns:cx="http://schemas.microsoft.com/office/drawing/2014/chartex" xmlns:mc="http://schemas.openxmlformats.org/markup-compatibility/2006" xmlns:o="urn:schemas-microsoft-com:office:office" xmlns:r="http://schemas.openxmlformats.org/officeDocument/2006/relationships" xmlns:m="http://schemas.openxmlformats.org/officeDocument/2006/math" xmlns:v="urn:schemas-microsoft-com:vml" xmlns:wp14="http://schemas.microsoft.com/office/word/2010/wordprocessingDrawing" xmlns:wp="http://schemas.openxmlformats.org/drawingml/2006/wordprocessingDrawing" xmlns:w10="urn:schemas-microsoft-com:office:word" xmlns:w="http://schemas.openxmlformats.org/wordprocessingml/2006/main" xmlns:w14="http://schemas.microsoft.com/office/word/2010/wordml" xmlns:w15="http://schemas.microsoft.com/office/word/2012/wordml" xmlns:w16se="http://schemas.microsoft.com/office/word/2015/wordml/symex" xmlns:wpg="http://schemas.microsoft.com/office/word/2010/wordprocessingGroup" xmlns:wpi="http://schemas.microsoft.com/office/word/2010/wordprocessingInk" xmlns:wne="http://schemas.microsoft.com/office/word/2006/wordml" xmlns:wps="http://schemas.microsoft.com/office/word/2010/wordprocessingShape" mc:Ignorable="w14 w15 w16se wp14">
   <w:p>
     <w:pPr>
       <w:pStyle w:val="Footer"/>
@@ -15986,7 +15990,7 @@
 </file>
 
 <file path=word/footnotes.xml><?xml version="1.0" encoding="utf-8"?>
-<w:footnotes xmlns:wpc="http://schemas.microsoft.com/office/word/2010/wordprocessingCanvas" xmlns:mc="http://schemas.openxmlformats.org/markup-compatibility/2006" xmlns:o="urn:schemas-microsoft-com:office:office" xmlns:r="http://schemas.openxmlformats.org/officeDocument/2006/relationships" xmlns:m="http://schemas.openxmlformats.org/officeDocument/2006/math" xmlns:v="urn:schemas-microsoft-com:vml" xmlns:wp14="http://schemas.microsoft.com/office/word/2010/wordprocessingDrawing" xmlns:wp="http://schemas.openxmlformats.org/drawingml/2006/wordprocessingDrawing" xmlns:w10="urn:schemas-microsoft-com:office:word" xmlns:w="http://schemas.openxmlformats.org/wordprocessingml/2006/main" xmlns:w14="http://schemas.microsoft.com/office/word/2010/wordml" xmlns:wpg="http://schemas.microsoft.com/office/word/2010/wordprocessingGroup" xmlns:wpi="http://schemas.microsoft.com/office/word/2010/wordprocessingInk" xmlns:wne="http://schemas.microsoft.com/office/word/2006/wordml" xmlns:wps="http://schemas.microsoft.com/office/word/2010/wordprocessingShape" mc:Ignorable="w14 wp14">
+<w:footnotes xmlns:wpc="http://schemas.microsoft.com/office/word/2010/wordprocessingCanvas" xmlns:cx="http://schemas.microsoft.com/office/drawing/2014/chartex" xmlns:mc="http://schemas.openxmlformats.org/markup-compatibility/2006" xmlns:o="urn:schemas-microsoft-com:office:office" xmlns:r="http://schemas.openxmlformats.org/officeDocument/2006/relationships" xmlns:m="http://schemas.openxmlformats.org/officeDocument/2006/math" xmlns:v="urn:schemas-microsoft-com:vml" xmlns:wp14="http://schemas.microsoft.com/office/word/2010/wordprocessingDrawing" xmlns:wp="http://schemas.openxmlformats.org/drawingml/2006/wordprocessingDrawing" xmlns:w10="urn:schemas-microsoft-com:office:word" xmlns:w="http://schemas.openxmlformats.org/wordprocessingml/2006/main" xmlns:w14="http://schemas.microsoft.com/office/word/2010/wordml" xmlns:w15="http://schemas.microsoft.com/office/word/2012/wordml" xmlns:w16se="http://schemas.microsoft.com/office/word/2015/wordml/symex" xmlns:wpg="http://schemas.microsoft.com/office/word/2010/wordprocessingGroup" xmlns:wpi="http://schemas.microsoft.com/office/word/2010/wordprocessingInk" xmlns:wne="http://schemas.microsoft.com/office/word/2006/wordml" xmlns:wps="http://schemas.microsoft.com/office/word/2010/wordprocessingShape" mc:Ignorable="w14 w15 w16se wp14">
   <w:footnote w:type="separator" w:id="-1">
     <w:p>
       <w:pPr>
@@ -16011,8 +16015,8 @@
 </file>
 
 <file path=word/numbering.xml><?xml version="1.0" encoding="utf-8"?>
-<w:numbering xmlns:wpc="http://schemas.microsoft.com/office/word/2010/wordprocessingCanvas" xmlns:mc="http://schemas.openxmlformats.org/markup-compatibility/2006" xmlns:o="urn:schemas-microsoft-com:office:office" xmlns:r="http://schemas.openxmlformats.org/officeDocument/2006/relationships" xmlns:m="http://schemas.openxmlformats.org/officeDocument/2006/math" xmlns:v="urn:schemas-microsoft-com:vml" xmlns:wp14="http://schemas.microsoft.com/office/word/2010/wordprocessingDrawing" xmlns:wp="http://schemas.openxmlformats.org/drawingml/2006/wordprocessingDrawing" xmlns:w10="urn:schemas-microsoft-com:office:word" xmlns:w="http://schemas.openxmlformats.org/wordprocessingml/2006/main" xmlns:w14="http://schemas.microsoft.com/office/word/2010/wordml" xmlns:wpg="http://schemas.microsoft.com/office/word/2010/wordprocessingGroup" xmlns:wpi="http://schemas.microsoft.com/office/word/2010/wordprocessingInk" xmlns:wne="http://schemas.microsoft.com/office/word/2006/wordml" xmlns:wps="http://schemas.microsoft.com/office/word/2010/wordprocessingShape" mc:Ignorable="w14 wp14">
-  <w:abstractNum w:abstractNumId="0">
+<w:numbering xmlns:wpc="http://schemas.microsoft.com/office/word/2010/wordprocessingCanvas" xmlns:cx="http://schemas.microsoft.com/office/drawing/2014/chartex" xmlns:mc="http://schemas.openxmlformats.org/markup-compatibility/2006" xmlns:o="urn:schemas-microsoft-com:office:office" xmlns:r="http://schemas.openxmlformats.org/officeDocument/2006/relationships" xmlns:m="http://schemas.openxmlformats.org/officeDocument/2006/math" xmlns:v="urn:schemas-microsoft-com:vml" xmlns:wp14="http://schemas.microsoft.com/office/word/2010/wordprocessingDrawing" xmlns:wp="http://schemas.openxmlformats.org/drawingml/2006/wordprocessingDrawing" xmlns:w10="urn:schemas-microsoft-com:office:word" xmlns:w="http://schemas.openxmlformats.org/wordprocessingml/2006/main" xmlns:w14="http://schemas.microsoft.com/office/word/2010/wordml" xmlns:w15="http://schemas.microsoft.com/office/word/2012/wordml" xmlns:w16se="http://schemas.microsoft.com/office/word/2015/wordml/symex" xmlns:wpg="http://schemas.microsoft.com/office/word/2010/wordprocessingGroup" xmlns:wpi="http://schemas.microsoft.com/office/word/2010/wordprocessingInk" xmlns:wne="http://schemas.microsoft.com/office/word/2006/wordml" xmlns:wps="http://schemas.microsoft.com/office/word/2010/wordprocessingShape" mc:Ignorable="w14 w15 w16se wp14">
+  <w:abstractNum w:abstractNumId="0" w15:restartNumberingAfterBreak="0">
     <w:nsid w:val="00D17393"/>
     <w:multiLevelType w:val="hybridMultilevel"/>
     <w:tmpl w:val="ACB4114A"/>
@@ -16101,7 +16105,7 @@
       </w:pPr>
     </w:lvl>
   </w:abstractNum>
-  <w:abstractNum w:abstractNumId="1">
+  <w:abstractNum w:abstractNumId="1" w15:restartNumberingAfterBreak="0">
     <w:nsid w:val="087823AB"/>
     <w:multiLevelType w:val="hybridMultilevel"/>
     <w:tmpl w:val="1E504EE0"/>
@@ -16196,7 +16200,7 @@
       </w:pPr>
     </w:lvl>
   </w:abstractNum>
-  <w:abstractNum w:abstractNumId="2">
+  <w:abstractNum w:abstractNumId="2" w15:restartNumberingAfterBreak="0">
     <w:nsid w:val="24910315"/>
     <w:multiLevelType w:val="hybridMultilevel"/>
     <w:tmpl w:val="ACB4114A"/>
@@ -16285,7 +16289,7 @@
       </w:pPr>
     </w:lvl>
   </w:abstractNum>
-  <w:abstractNum w:abstractNumId="3">
+  <w:abstractNum w:abstractNumId="3" w15:restartNumberingAfterBreak="0">
     <w:nsid w:val="273C70A8"/>
     <w:multiLevelType w:val="hybridMultilevel"/>
     <w:tmpl w:val="26AA9D48"/>
@@ -16401,7 +16405,7 @@
       </w:pPr>
     </w:lvl>
   </w:abstractNum>
-  <w:abstractNum w:abstractNumId="4">
+  <w:abstractNum w:abstractNumId="4" w15:restartNumberingAfterBreak="0">
     <w:nsid w:val="3D842A43"/>
     <w:multiLevelType w:val="hybridMultilevel"/>
     <w:tmpl w:val="120C991C"/>
@@ -16487,7 +16491,7 @@
       </w:pPr>
     </w:lvl>
   </w:abstractNum>
-  <w:abstractNum w:abstractNumId="5">
+  <w:abstractNum w:abstractNumId="5" w15:restartNumberingAfterBreak="0">
     <w:nsid w:val="558F242E"/>
     <w:multiLevelType w:val="hybridMultilevel"/>
     <w:tmpl w:val="56406316"/>
@@ -16573,7 +16577,7 @@
       </w:pPr>
     </w:lvl>
   </w:abstractNum>
-  <w:abstractNum w:abstractNumId="6">
+  <w:abstractNum w:abstractNumId="6" w15:restartNumberingAfterBreak="0">
     <w:nsid w:val="638F3ED8"/>
     <w:multiLevelType w:val="hybridMultilevel"/>
     <w:tmpl w:val="403C9714"/>
@@ -16693,7 +16697,7 @@
 </file>
 
 <file path=word/styles.xml><?xml version="1.0" encoding="utf-8"?>
-<w:styles xmlns:mc="http://schemas.openxmlformats.org/markup-compatibility/2006" xmlns:r="http://schemas.openxmlformats.org/officeDocument/2006/relationships" xmlns:w="http://schemas.openxmlformats.org/wordprocessingml/2006/main" xmlns:w14="http://schemas.microsoft.com/office/word/2010/wordml" mc:Ignorable="w14">
+<w:styles xmlns:mc="http://schemas.openxmlformats.org/markup-compatibility/2006" xmlns:r="http://schemas.openxmlformats.org/officeDocument/2006/relationships" xmlns:w="http://schemas.openxmlformats.org/wordprocessingml/2006/main" xmlns:w14="http://schemas.microsoft.com/office/word/2010/wordml" xmlns:w15="http://schemas.microsoft.com/office/word/2012/wordml" xmlns:w16se="http://schemas.microsoft.com/office/word/2015/wordml/symex" mc:Ignorable="w14 w15 w16se">
   <w:docDefaults>
     <w:rPrDefault>
       <w:rPr>
@@ -16709,148 +16713,378 @@
       </w:pPr>
     </w:pPrDefault>
   </w:docDefaults>
-  <w:latentStyles w:defLockedState="0" w:defUIPriority="99" w:defSemiHidden="1" w:defUnhideWhenUsed="1" w:defQFormat="0" w:count="267">
-    <w:lsdException w:name="Normal" w:semiHidden="0" w:uiPriority="0" w:unhideWhenUsed="0" w:qFormat="1"/>
-    <w:lsdException w:name="heading 1" w:semiHidden="0" w:uiPriority="9" w:unhideWhenUsed="0" w:qFormat="1"/>
-    <w:lsdException w:name="heading 2" w:uiPriority="9" w:qFormat="1"/>
-    <w:lsdException w:name="heading 3" w:uiPriority="9" w:qFormat="1"/>
-    <w:lsdException w:name="heading 4" w:uiPriority="9" w:qFormat="1"/>
-    <w:lsdException w:name="heading 5" w:uiPriority="9" w:qFormat="1"/>
-    <w:lsdException w:name="heading 6" w:uiPriority="9" w:qFormat="1"/>
-    <w:lsdException w:name="heading 7" w:uiPriority="9" w:qFormat="1"/>
-    <w:lsdException w:name="heading 8" w:uiPriority="9" w:qFormat="1"/>
-    <w:lsdException w:name="heading 9" w:uiPriority="9" w:qFormat="1"/>
-    <w:lsdException w:name="toc 1" w:uiPriority="39"/>
-    <w:lsdException w:name="toc 2" w:uiPriority="39"/>
-    <w:lsdException w:name="toc 3" w:uiPriority="39"/>
-    <w:lsdException w:name="toc 4" w:uiPriority="39"/>
-    <w:lsdException w:name="toc 5" w:uiPriority="39"/>
-    <w:lsdException w:name="toc 6" w:uiPriority="39"/>
-    <w:lsdException w:name="toc 7" w:uiPriority="39"/>
-    <w:lsdException w:name="toc 8" w:uiPriority="39"/>
-    <w:lsdException w:name="toc 9" w:uiPriority="39"/>
-    <w:lsdException w:name="header" w:uiPriority="0"/>
-    <w:lsdException w:name="caption" w:uiPriority="35" w:qFormat="1"/>
-    <w:lsdException w:name="footnote reference" w:uiPriority="0"/>
-    <w:lsdException w:name="Title" w:semiHidden="0" w:uiPriority="10" w:unhideWhenUsed="0" w:qFormat="1"/>
-    <w:lsdException w:name="Default Paragraph Font" w:uiPriority="1"/>
-    <w:lsdException w:name="Subtitle" w:semiHidden="0" w:uiPriority="11" w:unhideWhenUsed="0" w:qFormat="1"/>
-    <w:lsdException w:name="Hyperlink" w:uiPriority="0"/>
-    <w:lsdException w:name="Strong" w:semiHidden="0" w:uiPriority="22" w:unhideWhenUsed="0" w:qFormat="1"/>
-    <w:lsdException w:name="Emphasis" w:semiHidden="0" w:uiPriority="20" w:unhideWhenUsed="0" w:qFormat="1"/>
-    <w:lsdException w:name="Balloon Text" w:uiPriority="0"/>
-    <w:lsdException w:name="Table Grid" w:semiHidden="0" w:uiPriority="59" w:unhideWhenUsed="0"/>
-    <w:lsdException w:name="Placeholder Text" w:unhideWhenUsed="0"/>
-    <w:lsdException w:name="No Spacing" w:semiHidden="0" w:uiPriority="1" w:unhideWhenUsed="0" w:qFormat="1"/>
-    <w:lsdException w:name="Light Shading" w:semiHidden="0" w:uiPriority="60" w:unhideWhenUsed="0"/>
-    <w:lsdException w:name="Light List" w:semiHidden="0" w:uiPriority="61" w:unhideWhenUsed="0"/>
-    <w:lsdException w:name="Light Grid" w:semiHidden="0" w:uiPriority="62" w:unhideWhenUsed="0"/>
-    <w:lsdException w:name="Medium Shading 1" w:semiHidden="0" w:uiPriority="63" w:unhideWhenUsed="0"/>
-    <w:lsdException w:name="Medium Shading 2" w:semiHidden="0" w:uiPriority="64" w:unhideWhenUsed="0"/>
-    <w:lsdException w:name="Medium List 1" w:semiHidden="0" w:uiPriority="65" w:unhideWhenUsed="0"/>
-    <w:lsdException w:name="Medium List 2" w:semiHidden="0" w:uiPriority="66" w:unhideWhenUsed="0"/>
-    <w:lsdException w:name="Medium Grid 1" w:semiHidden="0" w:uiPriority="67" w:unhideWhenUsed="0"/>
-    <w:lsdException w:name="Medium Grid 2" w:semiHidden="0" w:uiPriority="68" w:unhideWhenUsed="0"/>
-    <w:lsdException w:name="Medium Grid 3" w:semiHidden="0" w:uiPriority="69" w:unhideWhenUsed="0"/>
-    <w:lsdException w:name="Dark List" w:semiHidden="0" w:uiPriority="70" w:unhideWhenUsed="0"/>
-    <w:lsdException w:name="Colorful Shading" w:semiHidden="0" w:uiPriority="71" w:unhideWhenUsed="0"/>
-    <w:lsdException w:name="Colorful List" w:semiHidden="0" w:uiPriority="72" w:unhideWhenUsed="0"/>
-    <w:lsdException w:name="Colorful Grid" w:semiHidden="0" w:uiPriority="73" w:unhideWhenUsed="0"/>
-    <w:lsdException w:name="Light Shading Accent 1" w:semiHidden="0" w:uiPriority="60" w:unhideWhenUsed="0"/>
-    <w:lsdException w:name="Light List Accent 1" w:semiHidden="0" w:uiPriority="61" w:unhideWhenUsed="0"/>
-    <w:lsdException w:name="Light Grid Accent 1" w:semiHidden="0" w:uiPriority="62" w:unhideWhenUsed="0"/>
-    <w:lsdException w:name="Medium Shading 1 Accent 1" w:semiHidden="0" w:uiPriority="63" w:unhideWhenUsed="0"/>
-    <w:lsdException w:name="Medium Shading 2 Accent 1" w:semiHidden="0" w:uiPriority="64" w:unhideWhenUsed="0"/>
-    <w:lsdException w:name="Medium List 1 Accent 1" w:semiHidden="0" w:uiPriority="65" w:unhideWhenUsed="0"/>
-    <w:lsdException w:name="Revision" w:unhideWhenUsed="0"/>
-    <w:lsdException w:name="List Paragraph" w:semiHidden="0" w:uiPriority="34" w:unhideWhenUsed="0" w:qFormat="1"/>
-    <w:lsdException w:name="Quote" w:semiHidden="0" w:uiPriority="29" w:unhideWhenUsed="0" w:qFormat="1"/>
-    <w:lsdException w:name="Intense Quote" w:semiHidden="0" w:uiPriority="30" w:unhideWhenUsed="0" w:qFormat="1"/>
-    <w:lsdException w:name="Medium List 2 Accent 1" w:semiHidden="0" w:uiPriority="66" w:unhideWhenUsed="0"/>
-    <w:lsdException w:name="Medium Grid 1 Accent 1" w:semiHidden="0" w:uiPriority="67" w:unhideWhenUsed="0"/>
-    <w:lsdException w:name="Medium Grid 2 Accent 1" w:semiHidden="0" w:uiPriority="68" w:unhideWhenUsed="0"/>
-    <w:lsdException w:name="Medium Grid 3 Accent 1" w:semiHidden="0" w:uiPriority="69" w:unhideWhenUsed="0"/>
-    <w:lsdException w:name="Dark List Accent 1" w:semiHidden="0" w:uiPriority="70" w:unhideWhenUsed="0"/>
-    <w:lsdException w:name="Colorful Shading Accent 1" w:semiHidden="0" w:uiPriority="71" w:unhideWhenUsed="0"/>
-    <w:lsdException w:name="Colorful List Accent 1" w:semiHidden="0" w:uiPriority="72" w:unhideWhenUsed="0"/>
-    <w:lsdException w:name="Colorful Grid Accent 1" w:semiHidden="0" w:uiPriority="73" w:unhideWhenUsed="0"/>
-    <w:lsdException w:name="Light Shading Accent 2" w:semiHidden="0" w:uiPriority="60" w:unhideWhenUsed="0"/>
-    <w:lsdException w:name="Light List Accent 2" w:semiHidden="0" w:uiPriority="61" w:unhideWhenUsed="0"/>
-    <w:lsdException w:name="Light Grid Accent 2" w:semiHidden="0" w:uiPriority="62" w:unhideWhenUsed="0"/>
-    <w:lsdException w:name="Medium Shading 1 Accent 2" w:semiHidden="0" w:uiPriority="63" w:unhideWhenUsed="0"/>
-    <w:lsdException w:name="Medium Shading 2 Accent 2" w:semiHidden="0" w:uiPriority="64" w:unhideWhenUsed="0"/>
-    <w:lsdException w:name="Medium List 1 Accent 2" w:semiHidden="0" w:uiPriority="65" w:unhideWhenUsed="0"/>
-    <w:lsdException w:name="Medium List 2 Accent 2" w:semiHidden="0" w:uiPriority="66" w:unhideWhenUsed="0"/>
-    <w:lsdException w:name="Medium Grid 1 Accent 2" w:semiHidden="0" w:uiPriority="67" w:unhideWhenUsed="0"/>
-    <w:lsdException w:name="Medium Grid 2 Accent 2" w:semiHidden="0" w:uiPriority="68" w:unhideWhenUsed="0"/>
-    <w:lsdException w:name="Medium Grid 3 Accent 2" w:semiHidden="0" w:uiPriority="69" w:unhideWhenUsed="0"/>
-    <w:lsdException w:name="Dark List Accent 2" w:semiHidden="0" w:uiPriority="70" w:unhideWhenUsed="0"/>
-    <w:lsdException w:name="Colorful Shading Accent 2" w:semiHidden="0" w:uiPriority="71" w:unhideWhenUsed="0"/>
-    <w:lsdException w:name="Colorful List Accent 2" w:semiHidden="0" w:uiPriority="72" w:unhideWhenUsed="0"/>
-    <w:lsdException w:name="Colorful Grid Accent 2" w:semiHidden="0" w:uiPriority="73" w:unhideWhenUsed="0"/>
-    <w:lsdException w:name="Light Shading Accent 3" w:semiHidden="0" w:uiPriority="60" w:unhideWhenUsed="0"/>
-    <w:lsdException w:name="Light List Accent 3" w:semiHidden="0" w:uiPriority="61" w:unhideWhenUsed="0"/>
-    <w:lsdException w:name="Light Grid Accent 3" w:semiHidden="0" w:uiPriority="62" w:unhideWhenUsed="0"/>
-    <w:lsdException w:name="Medium Shading 1 Accent 3" w:semiHidden="0" w:uiPriority="63" w:unhideWhenUsed="0"/>
-    <w:lsdException w:name="Medium Shading 2 Accent 3" w:semiHidden="0" w:uiPriority="64" w:unhideWhenUsed="0"/>
-    <w:lsdException w:name="Medium List 1 Accent 3" w:semiHidden="0" w:uiPriority="65" w:unhideWhenUsed="0"/>
-    <w:lsdException w:name="Medium List 2 Accent 3" w:semiHidden="0" w:uiPriority="66" w:unhideWhenUsed="0"/>
-    <w:lsdException w:name="Medium Grid 1 Accent 3" w:semiHidden="0" w:uiPriority="67" w:unhideWhenUsed="0"/>
-    <w:lsdException w:name="Medium Grid 2 Accent 3" w:semiHidden="0" w:uiPriority="68" w:unhideWhenUsed="0"/>
-    <w:lsdException w:name="Medium Grid 3 Accent 3" w:semiHidden="0" w:uiPriority="69" w:unhideWhenUsed="0"/>
-    <w:lsdException w:name="Dark List Accent 3" w:semiHidden="0" w:uiPriority="70" w:unhideWhenUsed="0"/>
-    <w:lsdException w:name="Colorful Shading Accent 3" w:semiHidden="0" w:uiPriority="71" w:unhideWhenUsed="0"/>
-    <w:lsdException w:name="Colorful List Accent 3" w:semiHidden="0" w:uiPriority="72" w:unhideWhenUsed="0"/>
-    <w:lsdException w:name="Colorful Grid Accent 3" w:semiHidden="0" w:uiPriority="73" w:unhideWhenUsed="0"/>
-    <w:lsdException w:name="Light Shading Accent 4" w:semiHidden="0" w:uiPriority="60" w:unhideWhenUsed="0"/>
-    <w:lsdException w:name="Light List Accent 4" w:semiHidden="0" w:uiPriority="61" w:unhideWhenUsed="0"/>
-    <w:lsdException w:name="Light Grid Accent 4" w:semiHidden="0" w:uiPriority="62" w:unhideWhenUsed="0"/>
-    <w:lsdException w:name="Medium Shading 1 Accent 4" w:semiHidden="0" w:uiPriority="63" w:unhideWhenUsed="0"/>
-    <w:lsdException w:name="Medium Shading 2 Accent 4" w:semiHidden="0" w:uiPriority="64" w:unhideWhenUsed="0"/>
-    <w:lsdException w:name="Medium List 1 Accent 4" w:semiHidden="0" w:uiPriority="65" w:unhideWhenUsed="0"/>
-    <w:lsdException w:name="Medium List 2 Accent 4" w:semiHidden="0" w:uiPriority="66" w:unhideWhenUsed="0"/>
-    <w:lsdException w:name="Medium Grid 1 Accent 4" w:semiHidden="0" w:uiPriority="67" w:unhideWhenUsed="0"/>
-    <w:lsdException w:name="Medium Grid 2 Accent 4" w:semiHidden="0" w:uiPriority="68" w:unhideWhenUsed="0"/>
-    <w:lsdException w:name="Medium Grid 3 Accent 4" w:semiHidden="0" w:uiPriority="69" w:unhideWhenUsed="0"/>
-    <w:lsdException w:name="Dark List Accent 4" w:semiHidden="0" w:uiPriority="70" w:unhideWhenUsed="0"/>
-    <w:lsdException w:name="Colorful Shading Accent 4" w:semiHidden="0" w:uiPriority="71" w:unhideWhenUsed="0"/>
-    <w:lsdException w:name="Colorful List Accent 4" w:semiHidden="0" w:uiPriority="72" w:unhideWhenUsed="0"/>
-    <w:lsdException w:name="Colorful Grid Accent 4" w:semiHidden="0" w:uiPriority="73" w:unhideWhenUsed="0"/>
-    <w:lsdException w:name="Light Shading Accent 5" w:semiHidden="0" w:uiPriority="60" w:unhideWhenUsed="0"/>
-    <w:lsdException w:name="Light List Accent 5" w:semiHidden="0" w:uiPriority="61" w:unhideWhenUsed="0"/>
-    <w:lsdException w:name="Light Grid Accent 5" w:semiHidden="0" w:uiPriority="62" w:unhideWhenUsed="0"/>
-    <w:lsdException w:name="Medium Shading 1 Accent 5" w:semiHidden="0" w:uiPriority="63" w:unhideWhenUsed="0"/>
-    <w:lsdException w:name="Medium Shading 2 Accent 5" w:semiHidden="0" w:uiPriority="64" w:unhideWhenUsed="0"/>
-    <w:lsdException w:name="Medium List 1 Accent 5" w:semiHidden="0" w:uiPriority="65" w:unhideWhenUsed="0"/>
-    <w:lsdException w:name="Medium List 2 Accent 5" w:semiHidden="0" w:uiPriority="66" w:unhideWhenUsed="0"/>
-    <w:lsdException w:name="Medium Grid 1 Accent 5" w:semiHidden="0" w:uiPriority="67" w:unhideWhenUsed="0"/>
-    <w:lsdException w:name="Medium Grid 2 Accent 5" w:semiHidden="0" w:uiPriority="68" w:unhideWhenUsed="0"/>
-    <w:lsdException w:name="Medium Grid 3 Accent 5" w:semiHidden="0" w:uiPriority="69" w:unhideWhenUsed="0"/>
-    <w:lsdException w:name="Dark List Accent 5" w:semiHidden="0" w:uiPriority="70" w:unhideWhenUsed="0"/>
-    <w:lsdException w:name="Colorful Shading Accent 5" w:semiHidden="0" w:uiPriority="71" w:unhideWhenUsed="0"/>
-    <w:lsdException w:name="Colorful List Accent 5" w:semiHidden="0" w:uiPriority="72" w:unhideWhenUsed="0"/>
-    <w:lsdException w:name="Colorful Grid Accent 5" w:semiHidden="0" w:uiPriority="73" w:unhideWhenUsed="0"/>
-    <w:lsdException w:name="Light Shading Accent 6" w:semiHidden="0" w:uiPriority="60" w:unhideWhenUsed="0"/>
-    <w:lsdException w:name="Light List Accent 6" w:semiHidden="0" w:uiPriority="61" w:unhideWhenUsed="0"/>
-    <w:lsdException w:name="Light Grid Accent 6" w:semiHidden="0" w:uiPriority="62" w:unhideWhenUsed="0"/>
-    <w:lsdException w:name="Medium Shading 1 Accent 6" w:semiHidden="0" w:uiPriority="63" w:unhideWhenUsed="0"/>
-    <w:lsdException w:name="Medium Shading 2 Accent 6" w:semiHidden="0" w:uiPriority="64" w:unhideWhenUsed="0"/>
-    <w:lsdException w:name="Medium List 1 Accent 6" w:semiHidden="0" w:uiPriority="65" w:unhideWhenUsed="0"/>
-    <w:lsdException w:name="Medium List 2 Accent 6" w:semiHidden="0" w:uiPriority="66" w:unhideWhenUsed="0"/>
-    <w:lsdException w:name="Medium Grid 1 Accent 6" w:semiHidden="0" w:uiPriority="67" w:unhideWhenUsed="0"/>
-    <w:lsdException w:name="Medium Grid 2 Accent 6" w:semiHidden="0" w:uiPriority="68" w:unhideWhenUsed="0"/>
-    <w:lsdException w:name="Medium Grid 3 Accent 6" w:semiHidden="0" w:uiPriority="69" w:unhideWhenUsed="0"/>
-    <w:lsdException w:name="Dark List Accent 6" w:semiHidden="0" w:uiPriority="70" w:unhideWhenUsed="0"/>
-    <w:lsdException w:name="Colorful Shading Accent 6" w:semiHidden="0" w:uiPriority="71" w:unhideWhenUsed="0"/>
-    <w:lsdException w:name="Colorful List Accent 6" w:semiHidden="0" w:uiPriority="72" w:unhideWhenUsed="0"/>
-    <w:lsdException w:name="Colorful Grid Accent 6" w:semiHidden="0" w:uiPriority="73" w:unhideWhenUsed="0"/>
-    <w:lsdException w:name="Subtle Emphasis" w:semiHidden="0" w:uiPriority="19" w:unhideWhenUsed="0" w:qFormat="1"/>
-    <w:lsdException w:name="Intense Emphasis" w:semiHidden="0" w:uiPriority="21" w:unhideWhenUsed="0" w:qFormat="1"/>
-    <w:lsdException w:name="Subtle Reference" w:semiHidden="0" w:uiPriority="31" w:unhideWhenUsed="0" w:qFormat="1"/>
-    <w:lsdException w:name="Intense Reference" w:semiHidden="0" w:uiPriority="32" w:unhideWhenUsed="0" w:qFormat="1"/>
-    <w:lsdException w:name="Book Title" w:semiHidden="0" w:uiPriority="33" w:unhideWhenUsed="0" w:qFormat="1"/>
-    <w:lsdException w:name="Bibliography" w:uiPriority="37"/>
-    <w:lsdException w:name="TOC Heading" w:uiPriority="39" w:qFormat="1"/>
+  <w:latentStyles w:defLockedState="0" w:defUIPriority="99" w:defSemiHidden="0" w:defUnhideWhenUsed="0" w:defQFormat="0" w:count="371">
+    <w:lsdException w:name="Normal" w:uiPriority="0" w:qFormat="1"/>
+    <w:lsdException w:name="heading 1" w:uiPriority="9" w:qFormat="1"/>
+    <w:lsdException w:name="heading 2" w:semiHidden="1" w:uiPriority="9" w:unhideWhenUsed="1" w:qFormat="1"/>
+    <w:lsdException w:name="heading 3" w:semiHidden="1" w:uiPriority="9" w:unhideWhenUsed="1" w:qFormat="1"/>
+    <w:lsdException w:name="heading 4" w:semiHidden="1" w:uiPriority="9" w:unhideWhenUsed="1" w:qFormat="1"/>
+    <w:lsdException w:name="heading 5" w:semiHidden="1" w:uiPriority="9" w:unhideWhenUsed="1" w:qFormat="1"/>
+    <w:lsdException w:name="heading 6" w:semiHidden="1" w:uiPriority="9" w:unhideWhenUsed="1" w:qFormat="1"/>
+    <w:lsdException w:name="heading 7" w:semiHidden="1" w:uiPriority="9" w:unhideWhenUsed="1" w:qFormat="1"/>
+    <w:lsdException w:name="heading 8" w:semiHidden="1" w:uiPriority="9" w:unhideWhenUsed="1" w:qFormat="1"/>
+    <w:lsdException w:name="heading 9" w:semiHidden="1" w:uiPriority="9" w:unhideWhenUsed="1" w:qFormat="1"/>
+    <w:lsdException w:name="index 1" w:semiHidden="1" w:unhideWhenUsed="1"/>
+    <w:lsdException w:name="index 2" w:semiHidden="1" w:unhideWhenUsed="1"/>
+    <w:lsdException w:name="index 3" w:semiHidden="1" w:unhideWhenUsed="1"/>
+    <w:lsdException w:name="index 4" w:semiHidden="1" w:unhideWhenUsed="1"/>
+    <w:lsdException w:name="index 5" w:semiHidden="1" w:unhideWhenUsed="1"/>
+    <w:lsdException w:name="index 6" w:semiHidden="1" w:unhideWhenUsed="1"/>
+    <w:lsdException w:name="index 7" w:semiHidden="1" w:unhideWhenUsed="1"/>
+    <w:lsdException w:name="index 8" w:semiHidden="1" w:unhideWhenUsed="1"/>
+    <w:lsdException w:name="index 9" w:semiHidden="1" w:unhideWhenUsed="1"/>
+    <w:lsdException w:name="toc 1" w:semiHidden="1" w:uiPriority="39" w:unhideWhenUsed="1"/>
+    <w:lsdException w:name="toc 2" w:semiHidden="1" w:uiPriority="39" w:unhideWhenUsed="1"/>
+    <w:lsdException w:name="toc 3" w:semiHidden="1" w:uiPriority="39" w:unhideWhenUsed="1"/>
+    <w:lsdException w:name="toc 4" w:semiHidden="1" w:uiPriority="39" w:unhideWhenUsed="1"/>
+    <w:lsdException w:name="toc 5" w:semiHidden="1" w:uiPriority="39" w:unhideWhenUsed="1"/>
+    <w:lsdException w:name="toc 6" w:semiHidden="1" w:uiPriority="39" w:unhideWhenUsed="1"/>
+    <w:lsdException w:name="toc 7" w:semiHidden="1" w:uiPriority="39" w:unhideWhenUsed="1"/>
+    <w:lsdException w:name="toc 8" w:semiHidden="1" w:uiPriority="39" w:unhideWhenUsed="1"/>
+    <w:lsdException w:name="toc 9" w:semiHidden="1" w:uiPriority="39" w:unhideWhenUsed="1"/>
+    <w:lsdException w:name="Normal Indent" w:semiHidden="1" w:unhideWhenUsed="1"/>
+    <w:lsdException w:name="footnote text" w:semiHidden="1" w:unhideWhenUsed="1"/>
+    <w:lsdException w:name="annotation text" w:semiHidden="1" w:unhideWhenUsed="1"/>
+    <w:lsdException w:name="header" w:semiHidden="1" w:uiPriority="0" w:unhideWhenUsed="1"/>
+    <w:lsdException w:name="footer" w:semiHidden="1" w:unhideWhenUsed="1"/>
+    <w:lsdException w:name="index heading" w:semiHidden="1" w:unhideWhenUsed="1"/>
+    <w:lsdException w:name="caption" w:semiHidden="1" w:uiPriority="35" w:unhideWhenUsed="1" w:qFormat="1"/>
+    <w:lsdException w:name="table of figures" w:semiHidden="1" w:unhideWhenUsed="1"/>
+    <w:lsdException w:name="envelope address" w:semiHidden="1" w:unhideWhenUsed="1"/>
+    <w:lsdException w:name="envelope return" w:semiHidden="1" w:unhideWhenUsed="1"/>
+    <w:lsdException w:name="footnote reference" w:semiHidden="1" w:uiPriority="0" w:unhideWhenUsed="1"/>
+    <w:lsdException w:name="annotation reference" w:semiHidden="1" w:unhideWhenUsed="1"/>
+    <w:lsdException w:name="line number" w:semiHidden="1" w:unhideWhenUsed="1"/>
+    <w:lsdException w:name="page number" w:semiHidden="1" w:unhideWhenUsed="1"/>
+    <w:lsdException w:name="endnote reference" w:semiHidden="1" w:unhideWhenUsed="1"/>
+    <w:lsdException w:name="endnote text" w:semiHidden="1" w:unhideWhenUsed="1"/>
+    <w:lsdException w:name="table of authorities" w:semiHidden="1" w:unhideWhenUsed="1"/>
+    <w:lsdException w:name="macro" w:semiHidden="1" w:unhideWhenUsed="1"/>
+    <w:lsdException w:name="toa heading" w:semiHidden="1" w:unhideWhenUsed="1"/>
+    <w:lsdException w:name="List" w:semiHidden="1" w:unhideWhenUsed="1"/>
+    <w:lsdException w:name="List Bullet" w:semiHidden="1" w:unhideWhenUsed="1"/>
+    <w:lsdException w:name="List Number" w:semiHidden="1" w:unhideWhenUsed="1"/>
+    <w:lsdException w:name="List 2" w:semiHidden="1" w:unhideWhenUsed="1"/>
+    <w:lsdException w:name="List 3" w:semiHidden="1" w:unhideWhenUsed="1"/>
+    <w:lsdException w:name="List 4" w:semiHidden="1" w:unhideWhenUsed="1"/>
+    <w:lsdException w:name="List 5" w:semiHidden="1" w:unhideWhenUsed="1"/>
+    <w:lsdException w:name="List Bullet 2" w:semiHidden="1" w:unhideWhenUsed="1"/>
+    <w:lsdException w:name="List Bullet 3" w:semiHidden="1" w:unhideWhenUsed="1"/>
+    <w:lsdException w:name="List Bullet 4" w:semiHidden="1" w:unhideWhenUsed="1"/>
+    <w:lsdException w:name="List Bullet 5" w:semiHidden="1" w:unhideWhenUsed="1"/>
+    <w:lsdException w:name="List Number 2" w:semiHidden="1" w:unhideWhenUsed="1"/>
+    <w:lsdException w:name="List Number 3" w:semiHidden="1" w:unhideWhenUsed="1"/>
+    <w:lsdException w:name="List Number 4" w:semiHidden="1" w:unhideWhenUsed="1"/>
+    <w:lsdException w:name="List Number 5" w:semiHidden="1" w:unhideWhenUsed="1"/>
+    <w:lsdException w:name="Title" w:uiPriority="10" w:qFormat="1"/>
+    <w:lsdException w:name="Closing" w:semiHidden="1" w:unhideWhenUsed="1"/>
+    <w:lsdException w:name="Signature" w:semiHidden="1" w:unhideWhenUsed="1"/>
+    <w:lsdException w:name="Default Paragraph Font" w:semiHidden="1" w:uiPriority="1" w:unhideWhenUsed="1"/>
+    <w:lsdException w:name="Body Text" w:semiHidden="1" w:unhideWhenUsed="1"/>
+    <w:lsdException w:name="Body Text Indent" w:semiHidden="1" w:unhideWhenUsed="1"/>
+    <w:lsdException w:name="List Continue" w:semiHidden="1" w:unhideWhenUsed="1"/>
+    <w:lsdException w:name="List Continue 2" w:semiHidden="1" w:unhideWhenUsed="1"/>
+    <w:lsdException w:name="List Continue 3" w:semiHidden="1" w:unhideWhenUsed="1"/>
+    <w:lsdException w:name="List Continue 4" w:semiHidden="1" w:unhideWhenUsed="1"/>
+    <w:lsdException w:name="List Continue 5" w:semiHidden="1" w:unhideWhenUsed="1"/>
+    <w:lsdException w:name="Message Header" w:semiHidden="1" w:unhideWhenUsed="1"/>
+    <w:lsdException w:name="Subtitle" w:uiPriority="11" w:qFormat="1"/>
+    <w:lsdException w:name="Salutation" w:semiHidden="1" w:unhideWhenUsed="1"/>
+    <w:lsdException w:name="Date" w:semiHidden="1" w:unhideWhenUsed="1"/>
+    <w:lsdException w:name="Body Text First Indent" w:semiHidden="1" w:unhideWhenUsed="1"/>
+    <w:lsdException w:name="Body Text First Indent 2" w:semiHidden="1" w:unhideWhenUsed="1"/>
+    <w:lsdException w:name="Note Heading" w:semiHidden="1" w:unhideWhenUsed="1"/>
+    <w:lsdException w:name="Body Text 2" w:semiHidden="1" w:unhideWhenUsed="1"/>
+    <w:lsdException w:name="Body Text 3" w:semiHidden="1" w:unhideWhenUsed="1"/>
+    <w:lsdException w:name="Body Text Indent 2" w:semiHidden="1" w:unhideWhenUsed="1"/>
+    <w:lsdException w:name="Body Text Indent 3" w:semiHidden="1" w:unhideWhenUsed="1"/>
+    <w:lsdException w:name="Block Text" w:semiHidden="1" w:unhideWhenUsed="1"/>
+    <w:lsdException w:name="Hyperlink" w:semiHidden="1" w:uiPriority="0" w:unhideWhenUsed="1"/>
+    <w:lsdException w:name="FollowedHyperlink" w:semiHidden="1" w:unhideWhenUsed="1"/>
+    <w:lsdException w:name="Strong" w:uiPriority="22" w:qFormat="1"/>
+    <w:lsdException w:name="Emphasis" w:uiPriority="20" w:qFormat="1"/>
+    <w:lsdException w:name="Document Map" w:semiHidden="1" w:unhideWhenUsed="1"/>
+    <w:lsdException w:name="Plain Text" w:semiHidden="1" w:unhideWhenUsed="1"/>
+    <w:lsdException w:name="E-mail Signature" w:semiHidden="1" w:unhideWhenUsed="1"/>
+    <w:lsdException w:name="HTML Top of Form" w:semiHidden="1" w:unhideWhenUsed="1"/>
+    <w:lsdException w:name="HTML Bottom of Form" w:semiHidden="1" w:unhideWhenUsed="1"/>
+    <w:lsdException w:name="Normal (Web)" w:semiHidden="1" w:unhideWhenUsed="1"/>
+    <w:lsdException w:name="HTML Acronym" w:semiHidden="1" w:unhideWhenUsed="1"/>
+    <w:lsdException w:name="HTML Address" w:semiHidden="1" w:unhideWhenUsed="1"/>
+    <w:lsdException w:name="HTML Cite" w:semiHidden="1" w:unhideWhenUsed="1"/>
+    <w:lsdException w:name="HTML Code" w:semiHidden="1" w:unhideWhenUsed="1"/>
+    <w:lsdException w:name="HTML Definition" w:semiHidden="1" w:unhideWhenUsed="1"/>
+    <w:lsdException w:name="HTML Keyboard" w:semiHidden="1" w:unhideWhenUsed="1"/>
+    <w:lsdException w:name="HTML Preformatted" w:semiHidden="1" w:unhideWhenUsed="1"/>
+    <w:lsdException w:name="HTML Sample" w:semiHidden="1" w:unhideWhenUsed="1"/>
+    <w:lsdException w:name="HTML Typewriter" w:semiHidden="1" w:unhideWhenUsed="1"/>
+    <w:lsdException w:name="HTML Variable" w:semiHidden="1" w:unhideWhenUsed="1"/>
+    <w:lsdException w:name="Normal Table" w:semiHidden="1" w:unhideWhenUsed="1"/>
+    <w:lsdException w:name="annotation subject" w:semiHidden="1" w:unhideWhenUsed="1"/>
+    <w:lsdException w:name="No List" w:semiHidden="1" w:unhideWhenUsed="1"/>
+    <w:lsdException w:name="Outline List 1" w:semiHidden="1" w:unhideWhenUsed="1"/>
+    <w:lsdException w:name="Outline List 2" w:semiHidden="1" w:unhideWhenUsed="1"/>
+    <w:lsdException w:name="Outline List 3" w:semiHidden="1" w:unhideWhenUsed="1"/>
+    <w:lsdException w:name="Table Simple 1" w:semiHidden="1" w:unhideWhenUsed="1"/>
+    <w:lsdException w:name="Table Simple 2" w:semiHidden="1" w:unhideWhenUsed="1"/>
+    <w:lsdException w:name="Table Simple 3" w:semiHidden="1" w:unhideWhenUsed="1"/>
+    <w:lsdException w:name="Table Classic 1" w:semiHidden="1" w:unhideWhenUsed="1"/>
+    <w:lsdException w:name="Table Classic 2" w:semiHidden="1" w:unhideWhenUsed="1"/>
+    <w:lsdException w:name="Table Classic 3" w:semiHidden="1" w:unhideWhenUsed="1"/>
+    <w:lsdException w:name="Table Classic 4" w:semiHidden="1" w:unhideWhenUsed="1"/>
+    <w:lsdException w:name="Table Colorful 1" w:semiHidden="1" w:unhideWhenUsed="1"/>
+    <w:lsdException w:name="Table Colorful 2" w:semiHidden="1" w:unhideWhenUsed="1"/>
+    <w:lsdException w:name="Table Colorful 3" w:semiHidden="1" w:unhideWhenUsed="1"/>
+    <w:lsdException w:name="Table Columns 1" w:semiHidden="1" w:unhideWhenUsed="1"/>
+    <w:lsdException w:name="Table Columns 2" w:semiHidden="1" w:unhideWhenUsed="1"/>
+    <w:lsdException w:name="Table Columns 3" w:semiHidden="1" w:unhideWhenUsed="1"/>
+    <w:lsdException w:name="Table Columns 4" w:semiHidden="1" w:unhideWhenUsed="1"/>
+    <w:lsdException w:name="Table Columns 5" w:semiHidden="1" w:unhideWhenUsed="1"/>
+    <w:lsdException w:name="Table Grid 1" w:semiHidden="1" w:unhideWhenUsed="1"/>
+    <w:lsdException w:name="Table Grid 2" w:semiHidden="1" w:unhideWhenUsed="1"/>
+    <w:lsdException w:name="Table Grid 3" w:semiHidden="1" w:unhideWhenUsed="1"/>
+    <w:lsdException w:name="Table Grid 4" w:semiHidden="1" w:unhideWhenUsed="1"/>
+    <w:lsdException w:name="Table Grid 5" w:semiHidden="1" w:unhideWhenUsed="1"/>
+    <w:lsdException w:name="Table Grid 6" w:semiHidden="1" w:unhideWhenUsed="1"/>
+    <w:lsdException w:name="Table Grid 7" w:semiHidden="1" w:unhideWhenUsed="1"/>
+    <w:lsdException w:name="Table Grid 8" w:semiHidden="1" w:unhideWhenUsed="1"/>
+    <w:lsdException w:name="Table List 1" w:semiHidden="1" w:unhideWhenUsed="1"/>
+    <w:lsdException w:name="Table List 2" w:semiHidden="1" w:unhideWhenUsed="1"/>
+    <w:lsdException w:name="Table List 3" w:semiHidden="1" w:unhideWhenUsed="1"/>
+    <w:lsdException w:name="Table List 4" w:semiHidden="1" w:unhideWhenUsed="1"/>
+    <w:lsdException w:name="Table List 5" w:semiHidden="1" w:unhideWhenUsed="1"/>
+    <w:lsdException w:name="Table List 6" w:semiHidden="1" w:unhideWhenUsed="1"/>
+    <w:lsdException w:name="Table List 7" w:semiHidden="1" w:unhideWhenUsed="1"/>
+    <w:lsdException w:name="Table List 8" w:semiHidden="1" w:unhideWhenUsed="1"/>
+    <w:lsdException w:name="Table 3D effects 1" w:semiHidden="1" w:unhideWhenUsed="1"/>
+    <w:lsdException w:name="Table 3D effects 2" w:semiHidden="1" w:unhideWhenUsed="1"/>
+    <w:lsdException w:name="Table 3D effects 3" w:semiHidden="1" w:unhideWhenUsed="1"/>
+    <w:lsdException w:name="Table Contemporary" w:semiHidden="1" w:unhideWhenUsed="1"/>
+    <w:lsdException w:name="Table Elegant" w:semiHidden="1" w:unhideWhenUsed="1"/>
+    <w:lsdException w:name="Table Professional" w:semiHidden="1" w:unhideWhenUsed="1"/>
+    <w:lsdException w:name="Table Subtle 1" w:semiHidden="1" w:unhideWhenUsed="1"/>
+    <w:lsdException w:name="Table Subtle 2" w:semiHidden="1" w:unhideWhenUsed="1"/>
+    <w:lsdException w:name="Table Web 1" w:semiHidden="1" w:unhideWhenUsed="1"/>
+    <w:lsdException w:name="Table Web 2" w:semiHidden="1" w:unhideWhenUsed="1"/>
+    <w:lsdException w:name="Table Web 3" w:semiHidden="1" w:unhideWhenUsed="1"/>
+    <w:lsdException w:name="Balloon Text" w:semiHidden="1" w:uiPriority="0" w:unhideWhenUsed="1"/>
+    <w:lsdException w:name="Table Grid" w:uiPriority="59"/>
+    <w:lsdException w:name="Table Theme" w:semiHidden="1" w:unhideWhenUsed="1"/>
+    <w:lsdException w:name="Placeholder Text" w:semiHidden="1"/>
+    <w:lsdException w:name="No Spacing" w:uiPriority="1" w:qFormat="1"/>
+    <w:lsdException w:name="Light Shading" w:uiPriority="60"/>
+    <w:lsdException w:name="Light List" w:uiPriority="61"/>
+    <w:lsdException w:name="Light Grid" w:uiPriority="62"/>
+    <w:lsdException w:name="Medium Shading 1" w:uiPriority="63"/>
+    <w:lsdException w:name="Medium Shading 2" w:uiPriority="64"/>
+    <w:lsdException w:name="Medium List 1" w:uiPriority="65"/>
+    <w:lsdException w:name="Medium List 2" w:uiPriority="66"/>
+    <w:lsdException w:name="Medium Grid 1" w:uiPriority="67"/>
+    <w:lsdException w:name="Medium Grid 2" w:uiPriority="68"/>
+    <w:lsdException w:name="Medium Grid 3" w:uiPriority="69"/>
+    <w:lsdException w:name="Dark List" w:uiPriority="70"/>
+    <w:lsdException w:name="Colorful Shading" w:uiPriority="71"/>
+    <w:lsdException w:name="Colorful List" w:uiPriority="72"/>
+    <w:lsdException w:name="Colorful Grid" w:uiPriority="73"/>
+    <w:lsdException w:name="Light Shading Accent 1" w:uiPriority="60"/>
+    <w:lsdException w:name="Light List Accent 1" w:uiPriority="61"/>
+    <w:lsdException w:name="Light Grid Accent 1" w:uiPriority="62"/>
+    <w:lsdException w:name="Medium Shading 1 Accent 1" w:uiPriority="63"/>
+    <w:lsdException w:name="Medium Shading 2 Accent 1" w:uiPriority="64"/>
+    <w:lsdException w:name="Medium List 1 Accent 1" w:uiPriority="65"/>
+    <w:lsdException w:name="Revision" w:semiHidden="1"/>
+    <w:lsdException w:name="List Paragraph" w:uiPriority="34" w:qFormat="1"/>
+    <w:lsdException w:name="Quote" w:uiPriority="29" w:qFormat="1"/>
+    <w:lsdException w:name="Intense Quote" w:uiPriority="30" w:qFormat="1"/>
+    <w:lsdException w:name="Medium List 2 Accent 1" w:uiPriority="66"/>
+    <w:lsdException w:name="Medium Grid 1 Accent 1" w:uiPriority="67"/>
+    <w:lsdException w:name="Medium Grid 2 Accent 1" w:uiPriority="68"/>
+    <w:lsdException w:name="Medium Grid 3 Accent 1" w:uiPriority="69"/>
+    <w:lsdException w:name="Dark List Accent 1" w:uiPriority="70"/>
+    <w:lsdException w:name="Colorful Shading Accent 1" w:uiPriority="71"/>
+    <w:lsdException w:name="Colorful List Accent 1" w:uiPriority="72"/>
+    <w:lsdException w:name="Colorful Grid Accent 1" w:uiPriority="73"/>
+    <w:lsdException w:name="Light Shading Accent 2" w:uiPriority="60"/>
+    <w:lsdException w:name="Light List Accent 2" w:uiPriority="61"/>
+    <w:lsdException w:name="Light Grid Accent 2" w:uiPriority="62"/>
+    <w:lsdException w:name="Medium Shading 1 Accent 2" w:uiPriority="63"/>
+    <w:lsdException w:name="Medium Shading 2 Accent 2" w:uiPriority="64"/>
+    <w:lsdException w:name="Medium List 1 Accent 2" w:uiPriority="65"/>
+    <w:lsdException w:name="Medium List 2 Accent 2" w:uiPriority="66"/>
+    <w:lsdException w:name="Medium Grid 1 Accent 2" w:uiPriority="67"/>
+    <w:lsdException w:name="Medium Grid 2 Accent 2" w:uiPriority="68"/>
+    <w:lsdException w:name="Medium Grid 3 Accent 2" w:uiPriority="69"/>
+    <w:lsdException w:name="Dark List Accent 2" w:uiPriority="70"/>
+    <w:lsdException w:name="Colorful Shading Accent 2" w:uiPriority="71"/>
+    <w:lsdException w:name="Colorful List Accent 2" w:uiPriority="72"/>
+    <w:lsdException w:name="Colorful Grid Accent 2" w:uiPriority="73"/>
+    <w:lsdException w:name="Light Shading Accent 3" w:uiPriority="60"/>
+    <w:lsdException w:name="Light List Accent 3" w:uiPriority="61"/>
+    <w:lsdException w:name="Light Grid Accent 3" w:uiPriority="62"/>
+    <w:lsdException w:name="Medium Shading 1 Accent 3" w:uiPriority="63"/>
+    <w:lsdException w:name="Medium Shading 2 Accent 3" w:uiPriority="64"/>
+    <w:lsdException w:name="Medium List 1 Accent 3" w:uiPriority="65"/>
+    <w:lsdException w:name="Medium List 2 Accent 3" w:uiPriority="66"/>
+    <w:lsdException w:name="Medium Grid 1 Accent 3" w:uiPriority="67"/>
+    <w:lsdException w:name="Medium Grid 2 Accent 3" w:uiPriority="68"/>
+    <w:lsdException w:name="Medium Grid 3 Accent 3" w:uiPriority="69"/>
+    <w:lsdException w:name="Dark List Accent 3" w:uiPriority="70"/>
+    <w:lsdException w:name="Colorful Shading Accent 3" w:uiPriority="71"/>
+    <w:lsdException w:name="Colorful List Accent 3" w:uiPriority="72"/>
+    <w:lsdException w:name="Colorful Grid Accent 3" w:uiPriority="73"/>
+    <w:lsdException w:name="Light Shading Accent 4" w:uiPriority="60"/>
+    <w:lsdException w:name="Light List Accent 4" w:uiPriority="61"/>
+    <w:lsdException w:name="Light Grid Accent 4" w:uiPriority="62"/>
+    <w:lsdException w:name="Medium Shading 1 Accent 4" w:uiPriority="63"/>
+    <w:lsdException w:name="Medium Shading 2 Accent 4" w:uiPriority="64"/>
+    <w:lsdException w:name="Medium List 1 Accent 4" w:uiPriority="65"/>
+    <w:lsdException w:name="Medium List 2 Accent 4" w:uiPriority="66"/>
+    <w:lsdException w:name="Medium Grid 1 Accent 4" w:uiPriority="67"/>
+    <w:lsdException w:name="Medium Grid 2 Accent 4" w:uiPriority="68"/>
+    <w:lsdException w:name="Medium Grid 3 Accent 4" w:uiPriority="69"/>
+    <w:lsdException w:name="Dark List Accent 4" w:uiPriority="70"/>
+    <w:lsdException w:name="Colorful Shading Accent 4" w:uiPriority="71"/>
+    <w:lsdException w:name="Colorful List Accent 4" w:uiPriority="72"/>
+    <w:lsdException w:name="Colorful Grid Accent 4" w:uiPriority="73"/>
+    <w:lsdException w:name="Light Shading Accent 5" w:uiPriority="60"/>
+    <w:lsdException w:name="Light List Accent 5" w:uiPriority="61"/>
+    <w:lsdException w:name="Light Grid Accent 5" w:uiPriority="62"/>
+    <w:lsdException w:name="Medium Shading 1 Accent 5" w:uiPriority="63"/>
+    <w:lsdException w:name="Medium Shading 2 Accent 5" w:uiPriority="64"/>
+    <w:lsdException w:name="Medium List 1 Accent 5" w:uiPriority="65"/>
+    <w:lsdException w:name="Medium List 2 Accent 5" w:uiPriority="66"/>
+    <w:lsdException w:name="Medium Grid 1 Accent 5" w:uiPriority="67"/>
+    <w:lsdException w:name="Medium Grid 2 Accent 5" w:uiPriority="68"/>
+    <w:lsdException w:name="Medium Grid 3 Accent 5" w:uiPriority="69"/>
+    <w:lsdException w:name="Dark List Accent 5" w:uiPriority="70"/>
+    <w:lsdException w:name="Colorful Shading Accent 5" w:uiPriority="71"/>
+    <w:lsdException w:name="Colorful List Accent 5" w:uiPriority="72"/>
+    <w:lsdException w:name="Colorful Grid Accent 5" w:uiPriority="73"/>
+    <w:lsdException w:name="Light Shading Accent 6" w:uiPriority="60"/>
+    <w:lsdException w:name="Light List Accent 6" w:uiPriority="61"/>
+    <w:lsdException w:name="Light Grid Accent 6" w:uiPriority="62"/>
+    <w:lsdException w:name="Medium Shading 1 Accent 6" w:uiPriority="63"/>
+    <w:lsdException w:name="Medium Shading 2 Accent 6" w:uiPriority="64"/>
+    <w:lsdException w:name="Medium List 1 Accent 6" w:uiPriority="65"/>
+    <w:lsdException w:name="Medium List 2 Accent 6" w:uiPriority="66"/>
+    <w:lsdException w:name="Medium Grid 1 Accent 6" w:uiPriority="67"/>
+    <w:lsdException w:name="Medium Grid 2 Accent 6" w:uiPriority="68"/>
+    <w:lsdException w:name="Medium Grid 3 Accent 6" w:uiPriority="69"/>
+    <w:lsdException w:name="Dark List Accent 6" w:uiPriority="70"/>
+    <w:lsdException w:name="Colorful Shading Accent 6" w:uiPriority="71"/>
+    <w:lsdException w:name="Colorful List Accent 6" w:uiPriority="72"/>
+    <w:lsdException w:name="Colorful Grid Accent 6" w:uiPriority="73"/>
+    <w:lsdException w:name="Subtle Emphasis" w:uiPriority="19" w:qFormat="1"/>
+    <w:lsdException w:name="Intense Emphasis" w:uiPriority="21" w:qFormat="1"/>
+    <w:lsdException w:name="Subtle Reference" w:uiPriority="31" w:qFormat="1"/>
+    <w:lsdException w:name="Intense Reference" w:uiPriority="32" w:qFormat="1"/>
+    <w:lsdException w:name="Book Title" w:uiPriority="33" w:qFormat="1"/>
+    <w:lsdException w:name="Bibliography" w:semiHidden="1" w:uiPriority="37" w:unhideWhenUsed="1"/>
+    <w:lsdException w:name="TOC Heading" w:semiHidden="1" w:uiPriority="39" w:unhideWhenUsed="1" w:qFormat="1"/>
+    <w:lsdException w:name="Plain Table 1" w:uiPriority="41"/>
+    <w:lsdException w:name="Plain Table 2" w:uiPriority="42"/>
+    <w:lsdException w:name="Plain Table 3" w:uiPriority="43"/>
+    <w:lsdException w:name="Plain Table 4" w:uiPriority="44"/>
+    <w:lsdException w:name="Plain Table 5" w:uiPriority="45"/>
+    <w:lsdException w:name="Grid Table Light" w:uiPriority="40"/>
+    <w:lsdException w:name="Grid Table 1 Light" w:uiPriority="46"/>
+    <w:lsdException w:name="Grid Table 2" w:uiPriority="47"/>
+    <w:lsdException w:name="Grid Table 3" w:uiPriority="48"/>
+    <w:lsdException w:name="Grid Table 4" w:uiPriority="49"/>
+    <w:lsdException w:name="Grid Table 5 Dark" w:uiPriority="50"/>
+    <w:lsdException w:name="Grid Table 6 Colorful" w:uiPriority="51"/>
+    <w:lsdException w:name="Grid Table 7 Colorful" w:uiPriority="52"/>
+    <w:lsdException w:name="Grid Table 1 Light Accent 1" w:uiPriority="46"/>
+    <w:lsdException w:name="Grid Table 2 Accent 1" w:uiPriority="47"/>
+    <w:lsdException w:name="Grid Table 3 Accent 1" w:uiPriority="48"/>
+    <w:lsdException w:name="Grid Table 4 Accent 1" w:uiPriority="49"/>
+    <w:lsdException w:name="Grid Table 5 Dark Accent 1" w:uiPriority="50"/>
+    <w:lsdException w:name="Grid Table 6 Colorful Accent 1" w:uiPriority="51"/>
+    <w:lsdException w:name="Grid Table 7 Colorful Accent 1" w:uiPriority="52"/>
+    <w:lsdException w:name="Grid Table 1 Light Accent 2" w:uiPriority="46"/>
+    <w:lsdException w:name="Grid Table 2 Accent 2" w:uiPriority="47"/>
+    <w:lsdException w:name="Grid Table 3 Accent 2" w:uiPriority="48"/>
+    <w:lsdException w:name="Grid Table 4 Accent 2" w:uiPriority="49"/>
+    <w:lsdException w:name="Grid Table 5 Dark Accent 2" w:uiPriority="50"/>
+    <w:lsdException w:name="Grid Table 6 Colorful Accent 2" w:uiPriority="51"/>
+    <w:lsdException w:name="Grid Table 7 Colorful Accent 2" w:uiPriority="52"/>
+    <w:lsdException w:name="Grid Table 1 Light Accent 3" w:uiPriority="46"/>
+    <w:lsdException w:name="Grid Table 2 Accent 3" w:uiPriority="47"/>
+    <w:lsdException w:name="Grid Table 3 Accent 3" w:uiPriority="48"/>
+    <w:lsdException w:name="Grid Table 4 Accent 3" w:uiPriority="49"/>
+    <w:lsdException w:name="Grid Table 5 Dark Accent 3" w:uiPriority="50"/>
+    <w:lsdException w:name="Grid Table 6 Colorful Accent 3" w:uiPriority="51"/>
+    <w:lsdException w:name="Grid Table 7 Colorful Accent 3" w:uiPriority="52"/>
+    <w:lsdException w:name="Grid Table 1 Light Accent 4" w:uiPriority="46"/>
+    <w:lsdException w:name="Grid Table 2 Accent 4" w:uiPriority="47"/>
+    <w:lsdException w:name="Grid Table 3 Accent 4" w:uiPriority="48"/>
+    <w:lsdException w:name="Grid Table 4 Accent 4" w:uiPriority="49"/>
+    <w:lsdException w:name="Grid Table 5 Dark Accent 4" w:uiPriority="50"/>
+    <w:lsdException w:name="Grid Table 6 Colorful Accent 4" w:uiPriority="51"/>
+    <w:lsdException w:name="Grid Table 7 Colorful Accent 4" w:uiPriority="52"/>
+    <w:lsdException w:name="Grid Table 1 Light Accent 5" w:uiPriority="46"/>
+    <w:lsdException w:name="Grid Table 2 Accent 5" w:uiPriority="47"/>
+    <w:lsdException w:name="Grid Table 3 Accent 5" w:uiPriority="48"/>
+    <w:lsdException w:name="Grid Table 4 Accent 5" w:uiPriority="49"/>
+    <w:lsdException w:name="Grid Table 5 Dark Accent 5" w:uiPriority="50"/>
+    <w:lsdException w:name="Grid Table 6 Colorful Accent 5" w:uiPriority="51"/>
+    <w:lsdException w:name="Grid Table 7 Colorful Accent 5" w:uiPriority="52"/>
+    <w:lsdException w:name="Grid Table 1 Light Accent 6" w:uiPriority="46"/>
+    <w:lsdException w:name="Grid Table 2 Accent 6" w:uiPriority="47"/>
+    <w:lsdException w:name="Grid Table 3 Accent 6" w:uiPriority="48"/>
+    <w:lsdException w:name="Grid Table 4 Accent 6" w:uiPriority="49"/>
+    <w:lsdException w:name="Grid Table 5 Dark Accent 6" w:uiPriority="50"/>
+    <w:lsdException w:name="Grid Table 6 Colorful Accent 6" w:uiPriority="51"/>
+    <w:lsdException w:name="Grid Table 7 Colorful Accent 6" w:uiPriority="52"/>
+    <w:lsdException w:name="List Table 1 Light" w:uiPriority="46"/>
+    <w:lsdException w:name="List Table 2" w:uiPriority="47"/>
+    <w:lsdException w:name="List Table 3" w:uiPriority="48"/>
+    <w:lsdException w:name="List Table 4" w:uiPriority="49"/>
+    <w:lsdException w:name="List Table 5 Dark" w:uiPriority="50"/>
+    <w:lsdException w:name="List Table 6 Colorful" w:uiPriority="51"/>
+    <w:lsdException w:name="List Table 7 Colorful" w:uiPriority="52"/>
+    <w:lsdException w:name="List Table 1 Light Accent 1" w:uiPriority="46"/>
+    <w:lsdException w:name="List Table 2 Accent 1" w:uiPriority="47"/>
+    <w:lsdException w:name="List Table 3 Accent 1" w:uiPriority="48"/>
+    <w:lsdException w:name="List Table 4 Accent 1" w:uiPriority="49"/>
+    <w:lsdException w:name="List Table 5 Dark Accent 1" w:uiPriority="50"/>
+    <w:lsdException w:name="List Table 6 Colorful Accent 1" w:uiPriority="51"/>
+    <w:lsdException w:name="List Table 7 Colorful Accent 1" w:uiPriority="52"/>
+    <w:lsdException w:name="List Table 1 Light Accent 2" w:uiPriority="46"/>
+    <w:lsdException w:name="List Table 2 Accent 2" w:uiPriority="47"/>
+    <w:lsdException w:name="List Table 3 Accent 2" w:uiPriority="48"/>
+    <w:lsdException w:name="List Table 4 Accent 2" w:uiPriority="49"/>
+    <w:lsdException w:name="List Table 5 Dark Accent 2" w:uiPriority="50"/>
+    <w:lsdException w:name="List Table 6 Colorful Accent 2" w:uiPriority="51"/>
+    <w:lsdException w:name="List Table 7 Colorful Accent 2" w:uiPriority="52"/>
+    <w:lsdException w:name="List Table 1 Light Accent 3" w:uiPriority="46"/>
+    <w:lsdException w:name="List Table 2 Accent 3" w:uiPriority="47"/>
+    <w:lsdException w:name="List Table 3 Accent 3" w:uiPriority="48"/>
+    <w:lsdException w:name="List Table 4 Accent 3" w:uiPriority="49"/>
+    <w:lsdException w:name="List Table 5 Dark Accent 3" w:uiPriority="50"/>
+    <w:lsdException w:name="List Table 6 Colorful Accent 3" w:uiPriority="51"/>
+    <w:lsdException w:name="List Table 7 Colorful Accent 3" w:uiPriority="52"/>
+    <w:lsdException w:name="List Table 1 Light Accent 4" w:uiPriority="46"/>
+    <w:lsdException w:name="List Table 2 Accent 4" w:uiPriority="47"/>
+    <w:lsdException w:name="List Table 3 Accent 4" w:uiPriority="48"/>
+    <w:lsdException w:name="List Table 4 Accent 4" w:uiPriority="49"/>
+    <w:lsdException w:name="List Table 5 Dark Accent 4" w:uiPriority="50"/>
+    <w:lsdException w:name="List Table 6 Colorful Accent 4" w:uiPriority="51"/>
+    <w:lsdException w:name="List Table 7 Colorful Accent 4" w:uiPriority="52"/>
+    <w:lsdException w:name="List Table 1 Light Accent 5" w:uiPriority="46"/>
+    <w:lsdException w:name="List Table 2 Accent 5" w:uiPriority="47"/>
+    <w:lsdException w:name="List Table 3 Accent 5" w:uiPriority="48"/>
+    <w:lsdException w:name="List Table 4 Accent 5" w:uiPriority="49"/>
+    <w:lsdException w:name="List Table 5 Dark Accent 5" w:uiPriority="50"/>
+    <w:lsdException w:name="List Table 6 Colorful Accent 5" w:uiPriority="51"/>
+    <w:lsdException w:name="List Table 7 Colorful Accent 5" w:uiPriority="52"/>
+    <w:lsdException w:name="List Table 1 Light Accent 6" w:uiPriority="46"/>
+    <w:lsdException w:name="List Table 2 Accent 6" w:uiPriority="47"/>
+    <w:lsdException w:name="List Table 3 Accent 6" w:uiPriority="48"/>
+    <w:lsdException w:name="List Table 4 Accent 6" w:uiPriority="49"/>
+    <w:lsdException w:name="List Table 5 Dark Accent 6" w:uiPriority="50"/>
+    <w:lsdException w:name="List Table 6 Colorful Accent 6" w:uiPriority="51"/>
+    <w:lsdException w:name="List Table 7 Colorful Accent 6" w:uiPriority="52"/>
   </w:latentStyles>
   <w:style w:type="paragraph" w:default="1" w:styleId="Normal">
     <w:name w:val="Normal"/>
@@ -17096,7 +17330,6 @@
       <w:szCs w:val="20"/>
     </w:rPr>
     <w:tblPr>
-      <w:tblInd w:w="0" w:type="dxa"/>
       <w:tblBorders>
         <w:top w:val="single" w:sz="4" w:space="0" w:color="auto"/>
         <w:left w:val="single" w:sz="4" w:space="0" w:color="auto"/>
@@ -17105,12 +17338,6 @@
         <w:insideH w:val="single" w:sz="4" w:space="0" w:color="auto"/>
         <w:insideV w:val="single" w:sz="4" w:space="0" w:color="auto"/>
       </w:tblBorders>
-      <w:tblCellMar>
-        <w:top w:w="0" w:type="dxa"/>
-        <w:left w:w="108" w:type="dxa"/>
-        <w:bottom w:w="0" w:type="dxa"/>
-        <w:right w:w="108" w:type="dxa"/>
-      </w:tblCellMar>
     </w:tblPr>
   </w:style>
   <w:style w:type="paragraph" w:styleId="NoSpacing">
@@ -17270,592 +17497,23 @@
       <w:szCs w:val="24"/>
     </w:rPr>
   </w:style>
-</w:styles>
-</file>
-
-<file path=word/stylesWithEffects.xml><?xml version="1.0" encoding="utf-8"?>
-<w:styles xmlns:wpc="http://schemas.microsoft.com/office/word/2010/wordprocessingCanvas" xmlns:mc="http://schemas.openxmlformats.org/markup-compatibility/2006" xmlns:o="urn:schemas-microsoft-com:office:office" xmlns:r="http://schemas.openxmlformats.org/officeDocument/2006/relationships" xmlns:m="http://schemas.openxmlformats.org/officeDocument/2006/math" xmlns:v="urn:schemas-microsoft-com:vml" xmlns:wp14="http://schemas.microsoft.com/office/word/2010/wordprocessingDrawing" xmlns:wp="http://schemas.openxmlformats.org/drawingml/2006/wordprocessingDrawing" xmlns:w10="urn:schemas-microsoft-com:office:word" xmlns:w="http://schemas.openxmlformats.org/wordprocessingml/2006/main" xmlns:w14="http://schemas.microsoft.com/office/word/2010/wordml" xmlns:wpg="http://schemas.microsoft.com/office/word/2010/wordprocessingGroup" xmlns:wpi="http://schemas.microsoft.com/office/word/2010/wordprocessingInk" xmlns:wne="http://schemas.microsoft.com/office/word/2006/wordml" xmlns:wps="http://schemas.microsoft.com/office/word/2010/wordprocessingShape" mc:Ignorable="w14 wp14">
-  <w:docDefaults>
-    <w:rPrDefault>
-      <w:rPr>
-        <w:rFonts w:asciiTheme="minorHAnsi" w:eastAsiaTheme="minorHAnsi" w:hAnsiTheme="minorHAnsi" w:cstheme="minorBidi"/>
-        <w:sz w:val="22"/>
-        <w:szCs w:val="22"/>
-        <w:lang w:val="en-US" w:eastAsia="en-US" w:bidi="ar-SA"/>
-      </w:rPr>
-    </w:rPrDefault>
-    <w:pPrDefault>
-      <w:pPr>
-        <w:spacing w:after="200" w:line="276" w:lineRule="auto"/>
-      </w:pPr>
-    </w:pPrDefault>
-  </w:docDefaults>
-  <w:latentStyles w:defLockedState="0" w:defUIPriority="99" w:defSemiHidden="1" w:defUnhideWhenUsed="1" w:defQFormat="0" w:count="267">
-    <w:lsdException w:name="Normal" w:semiHidden="0" w:uiPriority="0" w:unhideWhenUsed="0" w:qFormat="1"/>
-    <w:lsdException w:name="heading 1" w:semiHidden="0" w:uiPriority="9" w:unhideWhenUsed="0" w:qFormat="1"/>
-    <w:lsdException w:name="heading 2" w:uiPriority="9" w:qFormat="1"/>
-    <w:lsdException w:name="heading 3" w:uiPriority="9" w:qFormat="1"/>
-    <w:lsdException w:name="heading 4" w:uiPriority="9" w:qFormat="1"/>
-    <w:lsdException w:name="heading 5" w:uiPriority="9" w:qFormat="1"/>
-    <w:lsdException w:name="heading 6" w:uiPriority="9" w:qFormat="1"/>
-    <w:lsdException w:name="heading 7" w:uiPriority="9" w:qFormat="1"/>
-    <w:lsdException w:name="heading 8" w:uiPriority="9" w:qFormat="1"/>
-    <w:lsdException w:name="heading 9" w:uiPriority="9" w:qFormat="1"/>
-    <w:lsdException w:name="toc 1" w:uiPriority="39"/>
-    <w:lsdException w:name="toc 2" w:uiPriority="39"/>
-    <w:lsdException w:name="toc 3" w:uiPriority="39"/>
-    <w:lsdException w:name="toc 4" w:uiPriority="39"/>
-    <w:lsdException w:name="toc 5" w:uiPriority="39"/>
-    <w:lsdException w:name="toc 6" w:uiPriority="39"/>
-    <w:lsdException w:name="toc 7" w:uiPriority="39"/>
-    <w:lsdException w:name="toc 8" w:uiPriority="39"/>
-    <w:lsdException w:name="toc 9" w:uiPriority="39"/>
-    <w:lsdException w:name="header" w:uiPriority="0"/>
-    <w:lsdException w:name="caption" w:uiPriority="35" w:qFormat="1"/>
-    <w:lsdException w:name="footnote reference" w:uiPriority="0"/>
-    <w:lsdException w:name="Title" w:semiHidden="0" w:uiPriority="10" w:unhideWhenUsed="0" w:qFormat="1"/>
-    <w:lsdException w:name="Default Paragraph Font" w:uiPriority="1"/>
-    <w:lsdException w:name="Subtitle" w:semiHidden="0" w:uiPriority="11" w:unhideWhenUsed="0" w:qFormat="1"/>
-    <w:lsdException w:name="Hyperlink" w:uiPriority="0"/>
-    <w:lsdException w:name="Strong" w:semiHidden="0" w:uiPriority="22" w:unhideWhenUsed="0" w:qFormat="1"/>
-    <w:lsdException w:name="Emphasis" w:semiHidden="0" w:uiPriority="20" w:unhideWhenUsed="0" w:qFormat="1"/>
-    <w:lsdException w:name="Balloon Text" w:uiPriority="0"/>
-    <w:lsdException w:name="Table Grid" w:semiHidden="0" w:uiPriority="59" w:unhideWhenUsed="0"/>
-    <w:lsdException w:name="Placeholder Text" w:unhideWhenUsed="0"/>
-    <w:lsdException w:name="No Spacing" w:semiHidden="0" w:uiPriority="1" w:unhideWhenUsed="0" w:qFormat="1"/>
-    <w:lsdException w:name="Light Shading" w:semiHidden="0" w:uiPriority="60" w:unhideWhenUsed="0"/>
-    <w:lsdException w:name="Light List" w:semiHidden="0" w:uiPriority="61" w:unhideWhenUsed="0"/>
-    <w:lsdException w:name="Light Grid" w:semiHidden="0" w:uiPriority="62" w:unhideWhenUsed="0"/>
-    <w:lsdException w:name="Medium Shading 1" w:semiHidden="0" w:uiPriority="63" w:unhideWhenUsed="0"/>
-    <w:lsdException w:name="Medium Shading 2" w:semiHidden="0" w:uiPriority="64" w:unhideWhenUsed="0"/>
-    <w:lsdException w:name="Medium List 1" w:semiHidden="0" w:uiPriority="65" w:unhideWhenUsed="0"/>
-    <w:lsdException w:name="Medium List 2" w:semiHidden="0" w:uiPriority="66" w:unhideWhenUsed="0"/>
-    <w:lsdException w:name="Medium Grid 1" w:semiHidden="0" w:uiPriority="67" w:unhideWhenUsed="0"/>
-    <w:lsdException w:name="Medium Grid 2" w:semiHidden="0" w:uiPriority="68" w:unhideWhenUsed="0"/>
-    <w:lsdException w:name="Medium Grid 3" w:semiHidden="0" w:uiPriority="69" w:unhideWhenUsed="0"/>
-    <w:lsdException w:name="Dark List" w:semiHidden="0" w:uiPriority="70" w:unhideWhenUsed="0"/>
-    <w:lsdException w:name="Colorful Shading" w:semiHidden="0" w:uiPriority="71" w:unhideWhenUsed="0"/>
-    <w:lsdException w:name="Colorful List" w:semiHidden="0" w:uiPriority="72" w:unhideWhenUsed="0"/>
-    <w:lsdException w:name="Colorful Grid" w:semiHidden="0" w:uiPriority="73" w:unhideWhenUsed="0"/>
-    <w:lsdException w:name="Light Shading Accent 1" w:semiHidden="0" w:uiPriority="60" w:unhideWhenUsed="0"/>
-    <w:lsdException w:name="Light List Accent 1" w:semiHidden="0" w:uiPriority="61" w:unhideWhenUsed="0"/>
-    <w:lsdException w:name="Light Grid Accent 1" w:semiHidden="0" w:uiPriority="62" w:unhideWhenUsed="0"/>
-    <w:lsdException w:name="Medium Shading 1 Accent 1" w:semiHidden="0" w:uiPriority="63" w:unhideWhenUsed="0"/>
-    <w:lsdException w:name="Medium Shading 2 Accent 1" w:semiHidden="0" w:uiPriority="64" w:unhideWhenUsed="0"/>
-    <w:lsdException w:name="Medium List 1 Accent 1" w:semiHidden="0" w:uiPriority="65" w:unhideWhenUsed="0"/>
-    <w:lsdException w:name="Revision" w:unhideWhenUsed="0"/>
-    <w:lsdException w:name="List Paragraph" w:semiHidden="0" w:uiPriority="34" w:unhideWhenUsed="0" w:qFormat="1"/>
-    <w:lsdException w:name="Quote" w:semiHidden="0" w:uiPriority="29" w:unhideWhenUsed="0" w:qFormat="1"/>
-    <w:lsdException w:name="Intense Quote" w:semiHidden="0" w:uiPriority="30" w:unhideWhenUsed="0" w:qFormat="1"/>
-    <w:lsdException w:name="Medium List 2 Accent 1" w:semiHidden="0" w:uiPriority="66" w:unhideWhenUsed="0"/>
-    <w:lsdException w:name="Medium Grid 1 Accent 1" w:semiHidden="0" w:uiPriority="67" w:unhideWhenUsed="0"/>
-    <w:lsdException w:name="Medium Grid 2 Accent 1" w:semiHidden="0" w:uiPriority="68" w:unhideWhenUsed="0"/>
-    <w:lsdException w:name="Medium Grid 3 Accent 1" w:semiHidden="0" w:uiPriority="69" w:unhideWhenUsed="0"/>
-    <w:lsdException w:name="Dark List Accent 1" w:semiHidden="0" w:uiPriority="70" w:unhideWhenUsed="0"/>
-    <w:lsdException w:name="Colorful Shading Accent 1" w:semiHidden="0" w:uiPriority="71" w:unhideWhenUsed="0"/>
-    <w:lsdException w:name="Colorful List Accent 1" w:semiHidden="0" w:uiPriority="72" w:unhideWhenUsed="0"/>
-    <w:lsdException w:name="Colorful Grid Accent 1" w:semiHidden="0" w:uiPriority="73" w:unhideWhenUsed="0"/>
-    <w:lsdException w:name="Light Shading Accent 2" w:semiHidden="0" w:uiPriority="60" w:unhideWhenUsed="0"/>
-    <w:lsdException w:name="Light List Accent 2" w:semiHidden="0" w:uiPriority="61" w:unhideWhenUsed="0"/>
-    <w:lsdException w:name="Light Grid Accent 2" w:semiHidden="0" w:uiPriority="62" w:unhideWhenUsed="0"/>
-    <w:lsdException w:name="Medium Shading 1 Accent 2" w:semiHidden="0" w:uiPriority="63" w:unhideWhenUsed="0"/>
-    <w:lsdException w:name="Medium Shading 2 Accent 2" w:semiHidden="0" w:uiPriority="64" w:unhideWhenUsed="0"/>
-    <w:lsdException w:name="Medium List 1 Accent 2" w:semiHidden="0" w:uiPriority="65" w:unhideWhenUsed="0"/>
-    <w:lsdException w:name="Medium List 2 Accent 2" w:semiHidden="0" w:uiPriority="66" w:unhideWhenUsed="0"/>
-    <w:lsdException w:name="Medium Grid 1 Accent 2" w:semiHidden="0" w:uiPriority="67" w:unhideWhenUsed="0"/>
-    <w:lsdException w:name="Medium Grid 2 Accent 2" w:semiHidden="0" w:uiPriority="68" w:unhideWhenUsed="0"/>
-    <w:lsdException w:name="Medium Grid 3 Accent 2" w:semiHidden="0" w:uiPriority="69" w:unhideWhenUsed="0"/>
-    <w:lsdException w:name="Dark List Accent 2" w:semiHidden="0" w:uiPriority="70" w:unhideWhenUsed="0"/>
-    <w:lsdException w:name="Colorful Shading Accent 2" w:semiHidden="0" w:uiPriority="71" w:unhideWhenUsed="0"/>
-    <w:lsdException w:name="Colorful List Accent 2" w:semiHidden="0" w:uiPriority="72" w:unhideWhenUsed="0"/>
-    <w:lsdException w:name="Colorful Grid Accent 2" w:semiHidden="0" w:uiPriority="73" w:unhideWhenUsed="0"/>
-    <w:lsdException w:name="Light Shading Accent 3" w:semiHidden="0" w:uiPriority="60" w:unhideWhenUsed="0"/>
-    <w:lsdException w:name="Light List Accent 3" w:semiHidden="0" w:uiPriority="61" w:unhideWhenUsed="0"/>
-    <w:lsdException w:name="Light Grid Accent 3" w:semiHidden="0" w:uiPriority="62" w:unhideWhenUsed="0"/>
-    <w:lsdException w:name="Medium Shading 1 Accent 3" w:semiHidden="0" w:uiPriority="63" w:unhideWhenUsed="0"/>
-    <w:lsdException w:name="Medium Shading 2 Accent 3" w:semiHidden="0" w:uiPriority="64" w:unhideWhenUsed="0"/>
-    <w:lsdException w:name="Medium List 1 Accent 3" w:semiHidden="0" w:uiPriority="65" w:unhideWhenUsed="0"/>
-    <w:lsdException w:name="Medium List 2 Accent 3" w:semiHidden="0" w:uiPriority="66" w:unhideWhenUsed="0"/>
-    <w:lsdException w:name="Medium Grid 1 Accent 3" w:semiHidden="0" w:uiPriority="67" w:unhideWhenUsed="0"/>
-    <w:lsdException w:name="Medium Grid 2 Accent 3" w:semiHidden="0" w:uiPriority="68" w:unhideWhenUsed="0"/>
-    <w:lsdException w:name="Medium Grid 3 Accent 3" w:semiHidden="0" w:uiPriority="69" w:unhideWhenUsed="0"/>
-    <w:lsdException w:name="Dark List Accent 3" w:semiHidden="0" w:uiPriority="70" w:unhideWhenUsed="0"/>
-    <w:lsdException w:name="Colorful Shading Accent 3" w:semiHidden="0" w:uiPriority="71" w:unhideWhenUsed="0"/>
-    <w:lsdException w:name="Colorful List Accent 3" w:semiHidden="0" w:uiPriority="72" w:unhideWhenUsed="0"/>
-    <w:lsdException w:name="Colorful Grid Accent 3" w:semiHidden="0" w:uiPriority="73" w:unhideWhenUsed="0"/>
-    <w:lsdException w:name="Light Shading Accent 4" w:semiHidden="0" w:uiPriority="60" w:unhideWhenUsed="0"/>
-    <w:lsdException w:name="Light List Accent 4" w:semiHidden="0" w:uiPriority="61" w:unhideWhenUsed="0"/>
-    <w:lsdException w:name="Light Grid Accent 4" w:semiHidden="0" w:uiPriority="62" w:unhideWhenUsed="0"/>
-    <w:lsdException w:name="Medium Shading 1 Accent 4" w:semiHidden="0" w:uiPriority="63" w:unhideWhenUsed="0"/>
-    <w:lsdException w:name="Medium Shading 2 Accent 4" w:semiHidden="0" w:uiPriority="64" w:unhideWhenUsed="0"/>
-    <w:lsdException w:name="Medium List 1 Accent 4" w:semiHidden="0" w:uiPriority="65" w:unhideWhenUsed="0"/>
-    <w:lsdException w:name="Medium List 2 Accent 4" w:semiHidden="0" w:uiPriority="66" w:unhideWhenUsed="0"/>
-    <w:lsdException w:name="Medium Grid 1 Accent 4" w:semiHidden="0" w:uiPriority="67" w:unhideWhenUsed="0"/>
-    <w:lsdException w:name="Medium Grid 2 Accent 4" w:semiHidden="0" w:uiPriority="68" w:unhideWhenUsed="0"/>
-    <w:lsdException w:name="Medium Grid 3 Accent 4" w:semiHidden="0" w:uiPriority="69" w:unhideWhenUsed="0"/>
-    <w:lsdException w:name="Dark List Accent 4" w:semiHidden="0" w:uiPriority="70" w:unhideWhenUsed="0"/>
-    <w:lsdException w:name="Colorful Shading Accent 4" w:semiHidden="0" w:uiPriority="71" w:unhideWhenUsed="0"/>
-    <w:lsdException w:name="Colorful List Accent 4" w:semiHidden="0" w:uiPriority="72" w:unhideWhenUsed="0"/>
-    <w:lsdException w:name="Colorful Grid Accent 4" w:semiHidden="0" w:uiPriority="73" w:unhideWhenUsed="0"/>
-    <w:lsdException w:name="Light Shading Accent 5" w:semiHidden="0" w:uiPriority="60" w:unhideWhenUsed="0"/>
-    <w:lsdException w:name="Light List Accent 5" w:semiHidden="0" w:uiPriority="61" w:unhideWhenUsed="0"/>
-    <w:lsdException w:name="Light Grid Accent 5" w:semiHidden="0" w:uiPriority="62" w:unhideWhenUsed="0"/>
-    <w:lsdException w:name="Medium Shading 1 Accent 5" w:semiHidden="0" w:uiPriority="63" w:unhideWhenUsed="0"/>
-    <w:lsdException w:name="Medium Shading 2 Accent 5" w:semiHidden="0" w:uiPriority="64" w:unhideWhenUsed="0"/>
-    <w:lsdException w:name="Medium List 1 Accent 5" w:semiHidden="0" w:uiPriority="65" w:unhideWhenUsed="0"/>
-    <w:lsdException w:name="Medium List 2 Accent 5" w:semiHidden="0" w:uiPriority="66" w:unhideWhenUsed="0"/>
-    <w:lsdException w:name="Medium Grid 1 Accent 5" w:semiHidden="0" w:uiPriority="67" w:unhideWhenUsed="0"/>
-    <w:lsdException w:name="Medium Grid 2 Accent 5" w:semiHidden="0" w:uiPriority="68" w:unhideWhenUsed="0"/>
-    <w:lsdException w:name="Medium Grid 3 Accent 5" w:semiHidden="0" w:uiPriority="69" w:unhideWhenUsed="0"/>
-    <w:lsdException w:name="Dark List Accent 5" w:semiHidden="0" w:uiPriority="70" w:unhideWhenUsed="0"/>
-    <w:lsdException w:name="Colorful Shading Accent 5" w:semiHidden="0" w:uiPriority="71" w:unhideWhenUsed="0"/>
-    <w:lsdException w:name="Colorful List Accent 5" w:semiHidden="0" w:uiPriority="72" w:unhideWhenUsed="0"/>
-    <w:lsdException w:name="Colorful Grid Accent 5" w:semiHidden="0" w:uiPriority="73" w:unhideWhenUsed="0"/>
-    <w:lsdException w:name="Light Shading Accent 6" w:semiHidden="0" w:uiPriority="60" w:unhideWhenUsed="0"/>
-    <w:lsdException w:name="Light List Accent 6" w:semiHidden="0" w:uiPriority="61" w:unhideWhenUsed="0"/>
-    <w:lsdException w:name="Light Grid Accent 6" w:semiHidden="0" w:uiPriority="62" w:unhideWhenUsed="0"/>
-    <w:lsdException w:name="Medium Shading 1 Accent 6" w:semiHidden="0" w:uiPriority="63" w:unhideWhenUsed="0"/>
-    <w:lsdException w:name="Medium Shading 2 Accent 6" w:semiHidden="0" w:uiPriority="64" w:unhideWhenUsed="0"/>
-    <w:lsdException w:name="Medium List 1 Accent 6" w:semiHidden="0" w:uiPriority="65" w:unhideWhenUsed="0"/>
-    <w:lsdException w:name="Medium List 2 Accent 6" w:semiHidden="0" w:uiPriority="66" w:unhideWhenUsed="0"/>
-    <w:lsdException w:name="Medium Grid 1 Accent 6" w:semiHidden="0" w:uiPriority="67" w:unhideWhenUsed="0"/>
-    <w:lsdException w:name="Medium Grid 2 Accent 6" w:semiHidden="0" w:uiPriority="68" w:unhideWhenUsed="0"/>
-    <w:lsdException w:name="Medium Grid 3 Accent 6" w:semiHidden="0" w:uiPriority="69" w:unhideWhenUsed="0"/>
-    <w:lsdException w:name="Dark List Accent 6" w:semiHidden="0" w:uiPriority="70" w:unhideWhenUsed="0"/>
-    <w:lsdException w:name="Colorful Shading Accent 6" w:semiHidden="0" w:uiPriority="71" w:unhideWhenUsed="0"/>
-    <w:lsdException w:name="Colorful List Accent 6" w:semiHidden="0" w:uiPriority="72" w:unhideWhenUsed="0"/>
-    <w:lsdException w:name="Colorful Grid Accent 6" w:semiHidden="0" w:uiPriority="73" w:unhideWhenUsed="0"/>
-    <w:lsdException w:name="Subtle Emphasis" w:semiHidden="0" w:uiPriority="19" w:unhideWhenUsed="0" w:qFormat="1"/>
-    <w:lsdException w:name="Intense Emphasis" w:semiHidden="0" w:uiPriority="21" w:unhideWhenUsed="0" w:qFormat="1"/>
-    <w:lsdException w:name="Subtle Reference" w:semiHidden="0" w:uiPriority="31" w:unhideWhenUsed="0" w:qFormat="1"/>
-    <w:lsdException w:name="Intense Reference" w:semiHidden="0" w:uiPriority="32" w:unhideWhenUsed="0" w:qFormat="1"/>
-    <w:lsdException w:name="Book Title" w:semiHidden="0" w:uiPriority="33" w:unhideWhenUsed="0" w:qFormat="1"/>
-    <w:lsdException w:name="Bibliography" w:uiPriority="37"/>
-    <w:lsdException w:name="TOC Heading" w:uiPriority="39" w:qFormat="1"/>
-  </w:latentStyles>
-  <w:style w:type="paragraph" w:default="1" w:styleId="Normal">
-    <w:name w:val="Normal"/>
-    <w:qFormat/>
-  </w:style>
-  <w:style w:type="character" w:default="1" w:styleId="DefaultParagraphFont">
-    <w:name w:val="Default Paragraph Font"/>
-    <w:uiPriority w:val="1"/>
-    <w:semiHidden/>
-    <w:unhideWhenUsed/>
-  </w:style>
-  <w:style w:type="table" w:default="1" w:styleId="TableNormal">
-    <w:name w:val="Normal Table"/>
-    <w:uiPriority w:val="99"/>
-    <w:semiHidden/>
-    <w:unhideWhenUsed/>
-    <w:tblPr>
-      <w:tblInd w:w="0" w:type="dxa"/>
-      <w:tblCellMar>
-        <w:top w:w="0" w:type="dxa"/>
-        <w:left w:w="108" w:type="dxa"/>
-        <w:bottom w:w="0" w:type="dxa"/>
-        <w:right w:w="108" w:type="dxa"/>
-      </w:tblCellMar>
-    </w:tblPr>
-  </w:style>
-  <w:style w:type="numbering" w:default="1" w:styleId="NoList">
-    <w:name w:val="No List"/>
-    <w:uiPriority w:val="99"/>
-    <w:semiHidden/>
-    <w:unhideWhenUsed/>
-  </w:style>
-  <w:style w:type="numbering" w:customStyle="1" w:styleId="NoList1">
-    <w:name w:val="No List1"/>
-    <w:next w:val="NoList"/>
-    <w:uiPriority w:val="99"/>
-    <w:semiHidden/>
-    <w:unhideWhenUsed/>
-    <w:rsid w:val="00E57CBE"/>
-  </w:style>
-  <w:style w:type="character" w:customStyle="1" w:styleId="FootnoteTextChar">
-    <w:name w:val="Footnote Text Char"/>
-    <w:link w:val="FootnoteText"/>
-    <w:locked/>
-    <w:rsid w:val="00E57CBE"/>
-  </w:style>
-  <w:style w:type="paragraph" w:customStyle="1" w:styleId="FootnoteText1">
-    <w:name w:val="Footnote Text1"/>
-    <w:basedOn w:val="Normal"/>
-    <w:next w:val="FootnoteText"/>
-    <w:rsid w:val="00E57CBE"/>
-    <w:pPr>
-      <w:bidi/>
-      <w:spacing w:after="0" w:line="216" w:lineRule="auto"/>
-    </w:pPr>
-  </w:style>
-  <w:style w:type="character" w:customStyle="1" w:styleId="FootnoteTextChar1">
-    <w:name w:val="Footnote Text Char1"/>
-    <w:basedOn w:val="DefaultParagraphFont"/>
-    <w:uiPriority w:val="99"/>
-    <w:semiHidden/>
-    <w:rsid w:val="00E57CBE"/>
-    <w:rPr>
-      <w:rFonts w:ascii="Times New Roman" w:eastAsia="Times New Roman" w:hAnsi="Times New Roman" w:cs="Times New Roman"/>
-      <w:sz w:val="20"/>
-      <w:szCs w:val="20"/>
-    </w:rPr>
-  </w:style>
-  <w:style w:type="character" w:styleId="FootnoteReference">
-    <w:name w:val="footnote reference"/>
-    <w:rsid w:val="00E57CBE"/>
-    <w:rPr>
-      <w:vertAlign w:val="superscript"/>
-    </w:rPr>
-  </w:style>
-  <w:style w:type="paragraph" w:styleId="Header">
-    <w:name w:val="header"/>
-    <w:basedOn w:val="Normal"/>
-    <w:link w:val="HeaderChar"/>
-    <w:rsid w:val="00E57CBE"/>
-    <w:pPr>
-      <w:tabs>
-        <w:tab w:val="center" w:pos="4680"/>
-        <w:tab w:val="right" w:pos="9360"/>
-      </w:tabs>
-      <w:bidi/>
-      <w:spacing w:after="0" w:line="216" w:lineRule="auto"/>
-    </w:pPr>
-    <w:rPr>
-      <w:rFonts w:ascii="Times New Roman" w:eastAsia="Times New Roman" w:hAnsi="Times New Roman" w:cs="Times New Roman"/>
-      <w:sz w:val="24"/>
-    </w:rPr>
-  </w:style>
-  <w:style w:type="character" w:customStyle="1" w:styleId="HeaderChar">
-    <w:name w:val="Header Char"/>
-    <w:basedOn w:val="DefaultParagraphFont"/>
-    <w:link w:val="Header"/>
-    <w:rsid w:val="00E57CBE"/>
-    <w:rPr>
-      <w:rFonts w:ascii="Times New Roman" w:eastAsia="Times New Roman" w:hAnsi="Times New Roman" w:cs="Times New Roman"/>
-      <w:sz w:val="24"/>
-    </w:rPr>
-  </w:style>
-  <w:style w:type="paragraph" w:styleId="Footer">
-    <w:name w:val="footer"/>
-    <w:basedOn w:val="Normal"/>
-    <w:link w:val="FooterChar"/>
-    <w:uiPriority w:val="99"/>
-    <w:rsid w:val="00E57CBE"/>
-    <w:pPr>
-      <w:tabs>
-        <w:tab w:val="center" w:pos="4680"/>
-        <w:tab w:val="right" w:pos="9360"/>
-      </w:tabs>
-      <w:bidi/>
-      <w:spacing w:after="0" w:line="216" w:lineRule="auto"/>
-    </w:pPr>
-    <w:rPr>
-      <w:rFonts w:ascii="Times New Roman" w:eastAsia="Times New Roman" w:hAnsi="Times New Roman" w:cs="Times New Roman"/>
-      <w:sz w:val="24"/>
-    </w:rPr>
-  </w:style>
-  <w:style w:type="character" w:customStyle="1" w:styleId="FooterChar">
-    <w:name w:val="Footer Char"/>
-    <w:basedOn w:val="DefaultParagraphFont"/>
-    <w:link w:val="Footer"/>
-    <w:uiPriority w:val="99"/>
-    <w:rsid w:val="00E57CBE"/>
-    <w:rPr>
-      <w:rFonts w:ascii="Times New Roman" w:eastAsia="Times New Roman" w:hAnsi="Times New Roman" w:cs="Times New Roman"/>
-      <w:sz w:val="24"/>
-    </w:rPr>
-  </w:style>
-  <w:style w:type="paragraph" w:customStyle="1" w:styleId="titr">
-    <w:name w:val="titr"/>
-    <w:basedOn w:val="Normal"/>
-    <w:rsid w:val="00E57CBE"/>
-    <w:pPr>
-      <w:widowControl w:val="0"/>
-      <w:bidi/>
-      <w:spacing w:after="100" w:line="216" w:lineRule="auto"/>
-      <w:jc w:val="lowKashida"/>
-    </w:pPr>
-    <w:rPr>
-      <w:rFonts w:ascii="Times New Roman" w:eastAsia="Times New Roman" w:hAnsi="Times New Roman" w:cs="B Zar"/>
-      <w:b/>
-      <w:bCs/>
-      <w:sz w:val="20"/>
-      <w:lang w:bidi="fa-IR"/>
-    </w:rPr>
-  </w:style>
-  <w:style w:type="paragraph" w:styleId="ListParagraph">
-    <w:name w:val="List Paragraph"/>
-    <w:basedOn w:val="Normal"/>
-    <w:uiPriority w:val="34"/>
-    <w:qFormat/>
-    <w:rsid w:val="00E57CBE"/>
-    <w:pPr>
-      <w:bidi/>
-      <w:spacing w:after="0" w:line="216" w:lineRule="auto"/>
-      <w:ind w:left="720"/>
-      <w:contextualSpacing/>
-    </w:pPr>
-    <w:rPr>
-      <w:rFonts w:ascii="Times New Roman" w:eastAsia="Times New Roman" w:hAnsi="Times New Roman" w:cs="Times New Roman"/>
-      <w:sz w:val="24"/>
-    </w:rPr>
-  </w:style>
-  <w:style w:type="character" w:styleId="Hyperlink">
-    <w:name w:val="Hyperlink"/>
-    <w:rsid w:val="00E57CBE"/>
-    <w:rPr>
-      <w:color w:val="0000FF"/>
-      <w:u w:val="single"/>
-    </w:rPr>
-  </w:style>
-  <w:style w:type="paragraph" w:styleId="BodyText">
-    <w:name w:val="Body Text"/>
-    <w:basedOn w:val="Normal"/>
-    <w:next w:val="Normal"/>
-    <w:link w:val="BodyTextChar"/>
-    <w:uiPriority w:val="99"/>
-    <w:rsid w:val="00E57CBE"/>
-    <w:pPr>
-      <w:autoSpaceDE w:val="0"/>
-      <w:autoSpaceDN w:val="0"/>
-      <w:adjustRightInd w:val="0"/>
-      <w:spacing w:after="0" w:line="216" w:lineRule="auto"/>
-    </w:pPr>
-    <w:rPr>
-      <w:rFonts w:ascii="PNLCKA+TimesNewRoman,Bold" w:eastAsia="Calibri" w:hAnsi="PNLCKA+TimesNewRoman,Bold" w:cs="Times New Roman"/>
-      <w:sz w:val="24"/>
-    </w:rPr>
-  </w:style>
-  <w:style w:type="character" w:customStyle="1" w:styleId="BodyTextChar">
-    <w:name w:val="Body Text Char"/>
-    <w:basedOn w:val="DefaultParagraphFont"/>
-    <w:link w:val="BodyText"/>
-    <w:uiPriority w:val="99"/>
-    <w:rsid w:val="00E57CBE"/>
-    <w:rPr>
-      <w:rFonts w:ascii="PNLCKA+TimesNewRoman,Bold" w:eastAsia="Calibri" w:hAnsi="PNLCKA+TimesNewRoman,Bold" w:cs="Times New Roman"/>
-      <w:sz w:val="24"/>
-    </w:rPr>
-  </w:style>
-  <w:style w:type="paragraph" w:styleId="BalloonText">
-    <w:name w:val="Balloon Text"/>
-    <w:basedOn w:val="Normal"/>
-    <w:link w:val="BalloonTextChar"/>
-    <w:rsid w:val="00E57CBE"/>
-    <w:pPr>
-      <w:bidi/>
-      <w:spacing w:after="0" w:line="216" w:lineRule="auto"/>
-    </w:pPr>
-    <w:rPr>
-      <w:rFonts w:ascii="Tahoma" w:eastAsia="Times New Roman" w:hAnsi="Tahoma" w:cs="Times New Roman"/>
-      <w:sz w:val="16"/>
-      <w:szCs w:val="16"/>
-    </w:rPr>
-  </w:style>
-  <w:style w:type="character" w:customStyle="1" w:styleId="BalloonTextChar">
-    <w:name w:val="Balloon Text Char"/>
-    <w:basedOn w:val="DefaultParagraphFont"/>
-    <w:link w:val="BalloonText"/>
-    <w:rsid w:val="00E57CBE"/>
-    <w:rPr>
-      <w:rFonts w:ascii="Tahoma" w:eastAsia="Times New Roman" w:hAnsi="Tahoma" w:cs="Times New Roman"/>
-      <w:sz w:val="16"/>
-      <w:szCs w:val="16"/>
-    </w:rPr>
-  </w:style>
-  <w:style w:type="table" w:styleId="TableGrid">
-    <w:name w:val="Table Grid"/>
-    <w:basedOn w:val="TableNormal"/>
-    <w:uiPriority w:val="59"/>
-    <w:rsid w:val="00E57CBE"/>
-    <w:pPr>
-      <w:spacing w:after="0" w:line="240" w:lineRule="auto"/>
-    </w:pPr>
-    <w:rPr>
-      <w:rFonts w:ascii="Calibri" w:eastAsia="Calibri" w:hAnsi="Calibri" w:cs="Arial"/>
-      <w:sz w:val="20"/>
-      <w:szCs w:val="20"/>
-    </w:rPr>
-    <w:tblPr>
-      <w:tblInd w:w="0" w:type="dxa"/>
-      <w:tblBorders>
-        <w:top w:val="single" w:sz="4" w:space="0" w:color="auto"/>
-        <w:left w:val="single" w:sz="4" w:space="0" w:color="auto"/>
-        <w:bottom w:val="single" w:sz="4" w:space="0" w:color="auto"/>
-        <w:right w:val="single" w:sz="4" w:space="0" w:color="auto"/>
-        <w:insideH w:val="single" w:sz="4" w:space="0" w:color="auto"/>
-        <w:insideV w:val="single" w:sz="4" w:space="0" w:color="auto"/>
-      </w:tblBorders>
-      <w:tblCellMar>
-        <w:top w:w="0" w:type="dxa"/>
-        <w:left w:w="108" w:type="dxa"/>
-        <w:bottom w:w="0" w:type="dxa"/>
-        <w:right w:w="108" w:type="dxa"/>
-      </w:tblCellMar>
-    </w:tblPr>
-  </w:style>
-  <w:style w:type="paragraph" w:styleId="NoSpacing">
-    <w:name w:val="No Spacing"/>
-    <w:aliases w:val="body"/>
-    <w:uiPriority w:val="1"/>
-    <w:qFormat/>
-    <w:rsid w:val="00E57CBE"/>
-    <w:pPr>
-      <w:bidi/>
-      <w:spacing w:after="0" w:line="216" w:lineRule="auto"/>
-    </w:pPr>
-    <w:rPr>
-      <w:rFonts w:ascii="Times New Roman" w:eastAsia="Times New Roman" w:hAnsi="Times New Roman" w:cs="Times New Roman"/>
-    </w:rPr>
-  </w:style>
-  <w:style w:type="paragraph" w:customStyle="1" w:styleId="Default">
-    <w:name w:val="Default"/>
-    <w:rsid w:val="00E57CBE"/>
-    <w:pPr>
-      <w:autoSpaceDE w:val="0"/>
-      <w:autoSpaceDN w:val="0"/>
-      <w:adjustRightInd w:val="0"/>
-      <w:spacing w:after="0" w:line="240" w:lineRule="auto"/>
-    </w:pPr>
-    <w:rPr>
-      <w:rFonts w:ascii="Times New Roman" w:hAnsi="Times New Roman" w:cs="Times New Roman"/>
-      <w:color w:val="000000"/>
-      <w:sz w:val="24"/>
-      <w:szCs w:val="24"/>
-    </w:rPr>
-  </w:style>
-  <w:style w:type="character" w:styleId="Emphasis">
-    <w:name w:val="Emphasis"/>
-    <w:basedOn w:val="DefaultParagraphFont"/>
-    <w:uiPriority w:val="20"/>
-    <w:qFormat/>
-    <w:rsid w:val="00E57CBE"/>
-    <w:rPr>
-      <w:i/>
-      <w:iCs/>
-    </w:rPr>
-  </w:style>
-  <w:style w:type="paragraph" w:styleId="FootnoteText">
-    <w:name w:val="footnote text"/>
-    <w:basedOn w:val="Normal"/>
-    <w:link w:val="FootnoteTextChar"/>
-    <w:semiHidden/>
-    <w:unhideWhenUsed/>
-    <w:rsid w:val="00E57CBE"/>
-    <w:pPr>
-      <w:spacing w:after="0" w:line="240" w:lineRule="auto"/>
-    </w:pPr>
-  </w:style>
-  <w:style w:type="character" w:customStyle="1" w:styleId="FootnoteTextChar2">
-    <w:name w:val="Footnote Text Char2"/>
-    <w:basedOn w:val="DefaultParagraphFont"/>
-    <w:uiPriority w:val="99"/>
-    <w:semiHidden/>
-    <w:rsid w:val="00E57CBE"/>
-    <w:rPr>
-      <w:sz w:val="20"/>
-      <w:szCs w:val="20"/>
-    </w:rPr>
-  </w:style>
-  <w:style w:type="character" w:styleId="CommentReference">
-    <w:name w:val="annotation reference"/>
+  <w:style w:type="character" w:styleId="FollowedHyperlink">
+    <w:name w:val="FollowedHyperlink"/>
     <w:basedOn w:val="DefaultParagraphFont"/>
     <w:uiPriority w:val="99"/>
     <w:semiHidden/>
     <w:unhideWhenUsed/>
-    <w:rsid w:val="003D3086"/>
+    <w:rsid w:val="00E72C6F"/>
     <w:rPr>
-      <w:sz w:val="16"/>
-      <w:szCs w:val="16"/>
-    </w:rPr>
-  </w:style>
-  <w:style w:type="paragraph" w:styleId="CommentText">
-    <w:name w:val="annotation text"/>
-    <w:basedOn w:val="Normal"/>
-    <w:link w:val="CommentTextChar"/>
-    <w:uiPriority w:val="99"/>
-    <w:semiHidden/>
-    <w:unhideWhenUsed/>
-    <w:rsid w:val="003D3086"/>
-    <w:pPr>
-      <w:spacing w:line="240" w:lineRule="auto"/>
-    </w:pPr>
-    <w:rPr>
-      <w:sz w:val="20"/>
-      <w:szCs w:val="20"/>
-    </w:rPr>
-  </w:style>
-  <w:style w:type="character" w:customStyle="1" w:styleId="CommentTextChar">
-    <w:name w:val="Comment Text Char"/>
-    <w:basedOn w:val="DefaultParagraphFont"/>
-    <w:link w:val="CommentText"/>
-    <w:uiPriority w:val="99"/>
-    <w:semiHidden/>
-    <w:rsid w:val="003D3086"/>
-    <w:rPr>
-      <w:sz w:val="20"/>
-      <w:szCs w:val="20"/>
-    </w:rPr>
-  </w:style>
-  <w:style w:type="paragraph" w:styleId="CommentSubject">
-    <w:name w:val="annotation subject"/>
-    <w:basedOn w:val="CommentText"/>
-    <w:next w:val="CommentText"/>
-    <w:link w:val="CommentSubjectChar"/>
-    <w:uiPriority w:val="99"/>
-    <w:semiHidden/>
-    <w:unhideWhenUsed/>
-    <w:rsid w:val="003D3086"/>
-    <w:rPr>
-      <w:b/>
-      <w:bCs/>
-    </w:rPr>
-  </w:style>
-  <w:style w:type="character" w:customStyle="1" w:styleId="CommentSubjectChar">
-    <w:name w:val="Comment Subject Char"/>
-    <w:basedOn w:val="CommentTextChar"/>
-    <w:link w:val="CommentSubject"/>
-    <w:uiPriority w:val="99"/>
-    <w:semiHidden/>
-    <w:rsid w:val="003D3086"/>
-    <w:rPr>
-      <w:b/>
-      <w:bCs/>
-      <w:sz w:val="20"/>
-      <w:szCs w:val="20"/>
-    </w:rPr>
-  </w:style>
-  <w:style w:type="character" w:styleId="PlaceholderText">
-    <w:name w:val="Placeholder Text"/>
-    <w:basedOn w:val="DefaultParagraphFont"/>
-    <w:uiPriority w:val="99"/>
-    <w:semiHidden/>
-    <w:rsid w:val="0043784F"/>
-    <w:rPr>
-      <w:color w:val="808080"/>
-    </w:rPr>
-  </w:style>
-  <w:style w:type="paragraph" w:styleId="NormalWeb">
-    <w:name w:val="Normal (Web)"/>
-    <w:basedOn w:val="Normal"/>
-    <w:uiPriority w:val="99"/>
-    <w:semiHidden/>
-    <w:unhideWhenUsed/>
-    <w:rsid w:val="00AA5B8E"/>
-    <w:pPr>
-      <w:spacing w:before="100" w:beforeAutospacing="1" w:after="100" w:afterAutospacing="1" w:line="240" w:lineRule="auto"/>
-    </w:pPr>
-    <w:rPr>
-      <w:rFonts w:ascii="Times New Roman" w:eastAsiaTheme="minorEastAsia" w:hAnsi="Times New Roman" w:cs="Times New Roman"/>
-      <w:sz w:val="24"/>
-      <w:szCs w:val="24"/>
+      <w:color w:val="800080" w:themeColor="followedHyperlink"/>
+      <w:u w:val="single"/>
     </w:rPr>
   </w:style>
 </w:styles>
 </file>
 
 <file path=word/charts/chart1.xml><?xml version="1.0" encoding="utf-8"?>
-<c:chartSpace xmlns:c="http://schemas.openxmlformats.org/drawingml/2006/chart" xmlns:a="http://schemas.openxmlformats.org/drawingml/2006/main" xmlns:r="http://schemas.openxmlformats.org/officeDocument/2006/relationships">
+<c:chartSpace xmlns:c="http://schemas.openxmlformats.org/drawingml/2006/chart" xmlns:a="http://schemas.openxmlformats.org/drawingml/2006/main" xmlns:r="http://schemas.openxmlformats.org/officeDocument/2006/relationships" xmlns:c16r2="http://schemas.microsoft.com/office/drawing/2015/06/chart">
   <c:date1904 val="0"/>
   <c:lang val="en-US"/>
   <c:roundedCorners val="0"/>
@@ -18361,6 +18019,11 @@
             </c:numRef>
           </c:val>
           <c:smooth val="0"/>
+          <c:extLst>
+            <c:ext xmlns:c16="http://schemas.microsoft.com/office/drawing/2014/chart" uri="{C3380CC4-5D6E-409C-BE32-E72D297353CC}">
+              <c16:uniqueId val="{00000000-1A8E-41A4-9A80-7E5855B834ED}"/>
+            </c:ext>
+          </c:extLst>
         </c:ser>
         <c:dLbls>
           <c:showLegendKey val="0"/>
@@ -18370,7 +18033,6 @@
           <c:showPercent val="0"/>
           <c:showBubbleSize val="0"/>
         </c:dLbls>
-        <c:marker val="1"/>
         <c:smooth val="0"/>
         <c:axId val="166857344"/>
         <c:axId val="168691584"/>
@@ -18450,7 +18112,7 @@
 </file>
 
 <file path=word/charts/chart2.xml><?xml version="1.0" encoding="utf-8"?>
-<c:chartSpace xmlns:c="http://schemas.openxmlformats.org/drawingml/2006/chart" xmlns:a="http://schemas.openxmlformats.org/drawingml/2006/main" xmlns:r="http://schemas.openxmlformats.org/officeDocument/2006/relationships">
+<c:chartSpace xmlns:c="http://schemas.openxmlformats.org/drawingml/2006/chart" xmlns:a="http://schemas.openxmlformats.org/drawingml/2006/main" xmlns:r="http://schemas.openxmlformats.org/officeDocument/2006/relationships" xmlns:c16r2="http://schemas.microsoft.com/office/drawing/2015/06/chart">
   <c:date1904 val="0"/>
   <c:lang val="en-US"/>
   <c:roundedCorners val="0"/>
@@ -18956,6 +18618,11 @@
             </c:numRef>
           </c:val>
           <c:smooth val="0"/>
+          <c:extLst>
+            <c:ext xmlns:c16="http://schemas.microsoft.com/office/drawing/2014/chart" uri="{C3380CC4-5D6E-409C-BE32-E72D297353CC}">
+              <c16:uniqueId val="{00000000-A708-4457-8207-B6E432994007}"/>
+            </c:ext>
+          </c:extLst>
         </c:ser>
         <c:dLbls>
           <c:showLegendKey val="0"/>
@@ -18965,7 +18632,6 @@
           <c:showPercent val="0"/>
           <c:showBubbleSize val="0"/>
         </c:dLbls>
-        <c:marker val="1"/>
         <c:smooth val="0"/>
         <c:axId val="168964864"/>
         <c:axId val="168966400"/>
@@ -19044,7 +18710,7 @@
 </file>
 
 <file path=word/charts/chart3.xml><?xml version="1.0" encoding="utf-8"?>
-<c:chartSpace xmlns:c="http://schemas.openxmlformats.org/drawingml/2006/chart" xmlns:a="http://schemas.openxmlformats.org/drawingml/2006/main" xmlns:r="http://schemas.openxmlformats.org/officeDocument/2006/relationships">
+<c:chartSpace xmlns:c="http://schemas.openxmlformats.org/drawingml/2006/chart" xmlns:a="http://schemas.openxmlformats.org/drawingml/2006/main" xmlns:r="http://schemas.openxmlformats.org/officeDocument/2006/relationships" xmlns:c16r2="http://schemas.microsoft.com/office/drawing/2015/06/chart">
   <c:date1904 val="0"/>
   <c:lang val="en-US"/>
   <c:roundedCorners val="0"/>
@@ -19550,6 +19216,11 @@
             </c:numRef>
           </c:val>
           <c:smooth val="0"/>
+          <c:extLst>
+            <c:ext xmlns:c16="http://schemas.microsoft.com/office/drawing/2014/chart" uri="{C3380CC4-5D6E-409C-BE32-E72D297353CC}">
+              <c16:uniqueId val="{00000000-1B9E-4098-A0E7-406B1CEC4C37}"/>
+            </c:ext>
+          </c:extLst>
         </c:ser>
         <c:dLbls>
           <c:showLegendKey val="0"/>
@@ -19559,7 +19230,6 @@
           <c:showPercent val="0"/>
           <c:showBubbleSize val="0"/>
         </c:dLbls>
-        <c:marker val="1"/>
         <c:smooth val="0"/>
         <c:axId val="171067648"/>
         <c:axId val="171094016"/>
@@ -19638,7 +19308,7 @@
 </file>
 
 <file path=word/charts/chart4.xml><?xml version="1.0" encoding="utf-8"?>
-<c:chartSpace xmlns:c="http://schemas.openxmlformats.org/drawingml/2006/chart" xmlns:a="http://schemas.openxmlformats.org/drawingml/2006/main" xmlns:r="http://schemas.openxmlformats.org/officeDocument/2006/relationships">
+<c:chartSpace xmlns:c="http://schemas.openxmlformats.org/drawingml/2006/chart" xmlns:a="http://schemas.openxmlformats.org/drawingml/2006/main" xmlns:r="http://schemas.openxmlformats.org/officeDocument/2006/relationships" xmlns:c16r2="http://schemas.microsoft.com/office/drawing/2015/06/chart">
   <c:date1904 val="0"/>
   <c:lang val="en-US"/>
   <c:roundedCorners val="0"/>
@@ -20144,6 +19814,11 @@
             </c:numRef>
           </c:val>
           <c:smooth val="0"/>
+          <c:extLst>
+            <c:ext xmlns:c16="http://schemas.microsoft.com/office/drawing/2014/chart" uri="{C3380CC4-5D6E-409C-BE32-E72D297353CC}">
+              <c16:uniqueId val="{00000000-DB2E-443D-885D-83E680598F83}"/>
+            </c:ext>
+          </c:extLst>
         </c:ser>
         <c:dLbls>
           <c:showLegendKey val="0"/>
@@ -20153,7 +19828,6 @@
           <c:showPercent val="0"/>
           <c:showBubbleSize val="0"/>
         </c:dLbls>
-        <c:marker val="1"/>
         <c:smooth val="0"/>
         <c:axId val="180051968"/>
         <c:axId val="180053504"/>
@@ -21704,7 +21378,7 @@
 </file>
 
 <file path=customXml/itemProps1.xml><?xml version="1.0" encoding="utf-8"?>
-<ds:datastoreItem xmlns:ds="http://schemas.openxmlformats.org/officeDocument/2006/customXml" ds:itemID="{EB758396-DB09-43DA-8EA4-901CA7BD0AD5}">
+<ds:datastoreItem xmlns:ds="http://schemas.openxmlformats.org/officeDocument/2006/customXml" ds:itemID="{D4DED170-3256-492D-B8E0-17DD82112600}">
   <ds:schemaRefs>
     <ds:schemaRef ds:uri="http://schemas.openxmlformats.org/officeDocument/2006/bibliography"/>
   </ds:schemaRefs>

</xml_diff>